<commit_message>
sch created, added major components. todo list created.
</commit_message>
<xml_diff>
--- a/Documents/Project Description.docx
+++ b/Documents/Project Description.docx
@@ -12,6 +12,8 @@
           <w:szCs w:val="28"/>
         </w:rPr>
       </w:pPr>
+      <w:bookmarkStart w:id="0" w:name="_Hlk162459655"/>
+      <w:bookmarkEnd w:id="0"/>
       <w:r>
         <w:rPr>
           <w:b/>
@@ -701,6 +703,61 @@
         <w:t>Include headers for unused pins.</w:t>
       </w:r>
     </w:p>
+    <w:p/>
+    <w:p/>
+    <w:p>
+      <w:r>
+        <w:t>TODOs</w:t>
+      </w:r>
+    </w:p>
+    <w:p>
+      <w:pPr>
+        <w:pStyle w:val="ListParagraph"/>
+        <w:numPr>
+          <w:ilvl w:val="0"/>
+          <w:numId w:val="6"/>
+        </w:numPr>
+      </w:pPr>
+      <w:r>
+        <w:t>IMU connector pin spec</w:t>
+      </w:r>
+    </w:p>
+    <w:p>
+      <w:pPr>
+        <w:pStyle w:val="ListParagraph"/>
+        <w:numPr>
+          <w:ilvl w:val="0"/>
+          <w:numId w:val="6"/>
+        </w:numPr>
+      </w:pPr>
+      <w:r>
+        <w:t>Load Cell connector pin spec</w:t>
+      </w:r>
+    </w:p>
+    <w:p>
+      <w:pPr>
+        <w:pStyle w:val="ListParagraph"/>
+        <w:numPr>
+          <w:ilvl w:val="0"/>
+          <w:numId w:val="6"/>
+        </w:numPr>
+      </w:pPr>
+      <w:r>
+        <w:t>PWM pin spec</w:t>
+      </w:r>
+    </w:p>
+    <w:p>
+      <w:pPr>
+        <w:pStyle w:val="ListParagraph"/>
+        <w:numPr>
+          <w:ilvl w:val="0"/>
+          <w:numId w:val="6"/>
+        </w:numPr>
+      </w:pPr>
+      <w:r>
+        <w:t>Mag encoder pin spec</w:t>
+      </w:r>
+    </w:p>
     <w:sectPr>
       <w:pgSz w:w="12240" w:h="15840"/>
       <w:pgMar w:top="1440" w:right="1440" w:bottom="1440" w:left="1440" w:header="720" w:footer="720" w:gutter="0"/>
@@ -1058,6 +1115,95 @@
     </w:lvl>
   </w:abstractNum>
   <w:abstractNum w:abstractNumId="4" w15:restartNumberingAfterBreak="0">
+    <w:nsid w:val="6942619A"/>
+    <w:multiLevelType w:val="hybridMultilevel"/>
+    <w:tmpl w:val="BDF27DE4"/>
+    <w:lvl w:ilvl="0" w:tplc="0409000F">
+      <w:start w:val="1"/>
+      <w:numFmt w:val="decimal"/>
+      <w:lvlText w:val="%1."/>
+      <w:lvlJc w:val="left"/>
+      <w:pPr>
+        <w:ind w:left="720" w:hanging="360"/>
+      </w:pPr>
+      <w:rPr>
+        <w:rFonts w:hint="default"/>
+      </w:rPr>
+    </w:lvl>
+    <w:lvl w:ilvl="1" w:tplc="04090019" w:tentative="1">
+      <w:start w:val="1"/>
+      <w:numFmt w:val="lowerLetter"/>
+      <w:lvlText w:val="%2."/>
+      <w:lvlJc w:val="left"/>
+      <w:pPr>
+        <w:ind w:left="1440" w:hanging="360"/>
+      </w:pPr>
+    </w:lvl>
+    <w:lvl w:ilvl="2" w:tplc="0409001B" w:tentative="1">
+      <w:start w:val="1"/>
+      <w:numFmt w:val="lowerRoman"/>
+      <w:lvlText w:val="%3."/>
+      <w:lvlJc w:val="right"/>
+      <w:pPr>
+        <w:ind w:left="2160" w:hanging="180"/>
+      </w:pPr>
+    </w:lvl>
+    <w:lvl w:ilvl="3" w:tplc="0409000F" w:tentative="1">
+      <w:start w:val="1"/>
+      <w:numFmt w:val="decimal"/>
+      <w:lvlText w:val="%4."/>
+      <w:lvlJc w:val="left"/>
+      <w:pPr>
+        <w:ind w:left="2880" w:hanging="360"/>
+      </w:pPr>
+    </w:lvl>
+    <w:lvl w:ilvl="4" w:tplc="04090019" w:tentative="1">
+      <w:start w:val="1"/>
+      <w:numFmt w:val="lowerLetter"/>
+      <w:lvlText w:val="%5."/>
+      <w:lvlJc w:val="left"/>
+      <w:pPr>
+        <w:ind w:left="3600" w:hanging="360"/>
+      </w:pPr>
+    </w:lvl>
+    <w:lvl w:ilvl="5" w:tplc="0409001B" w:tentative="1">
+      <w:start w:val="1"/>
+      <w:numFmt w:val="lowerRoman"/>
+      <w:lvlText w:val="%6."/>
+      <w:lvlJc w:val="right"/>
+      <w:pPr>
+        <w:ind w:left="4320" w:hanging="180"/>
+      </w:pPr>
+    </w:lvl>
+    <w:lvl w:ilvl="6" w:tplc="0409000F" w:tentative="1">
+      <w:start w:val="1"/>
+      <w:numFmt w:val="decimal"/>
+      <w:lvlText w:val="%7."/>
+      <w:lvlJc w:val="left"/>
+      <w:pPr>
+        <w:ind w:left="5040" w:hanging="360"/>
+      </w:pPr>
+    </w:lvl>
+    <w:lvl w:ilvl="7" w:tplc="04090019" w:tentative="1">
+      <w:start w:val="1"/>
+      <w:numFmt w:val="lowerLetter"/>
+      <w:lvlText w:val="%8."/>
+      <w:lvlJc w:val="left"/>
+      <w:pPr>
+        <w:ind w:left="5760" w:hanging="360"/>
+      </w:pPr>
+    </w:lvl>
+    <w:lvl w:ilvl="8" w:tplc="0409001B" w:tentative="1">
+      <w:start w:val="1"/>
+      <w:numFmt w:val="lowerRoman"/>
+      <w:lvlText w:val="%9."/>
+      <w:lvlJc w:val="right"/>
+      <w:pPr>
+        <w:ind w:left="6480" w:hanging="180"/>
+      </w:pPr>
+    </w:lvl>
+  </w:abstractNum>
+  <w:abstractNum w:abstractNumId="5" w15:restartNumberingAfterBreak="0">
     <w:nsid w:val="7BBA5424"/>
     <w:multiLevelType w:val="hybridMultilevel"/>
     <w:tmpl w:val="50621E7C"/>
@@ -1150,13 +1296,16 @@
     <w:abstractNumId w:val="0"/>
   </w:num>
   <w:num w:numId="3" w16cid:durableId="1070422968">
-    <w:abstractNumId w:val="4"/>
+    <w:abstractNumId w:val="5"/>
   </w:num>
   <w:num w:numId="4" w16cid:durableId="1569530363">
     <w:abstractNumId w:val="3"/>
   </w:num>
   <w:num w:numId="5" w16cid:durableId="411465409">
     <w:abstractNumId w:val="2"/>
+  </w:num>
+  <w:num w:numId="6" w16cid:durableId="648293867">
+    <w:abstractNumId w:val="4"/>
   </w:num>
 </w:numbering>
 </file>

</xml_diff>

<commit_message>
Response to Greg's TODOs
</commit_message>
<xml_diff>
--- a/Documents/Project Description.docx
+++ b/Documents/Project Description.docx
@@ -44,10 +44,10 @@
           <w:noProof/>
         </w:rPr>
         <w:drawing>
-          <wp:inline distT="0" distB="0" distL="0" distR="0" wp14:anchorId="5AE04FC0" wp14:editId="54EB1E1A">
-            <wp:extent cx="5943600" cy="2095500"/>
+          <wp:inline distT="0" distB="0" distL="0" distR="0" wp14:anchorId="03583F5A" wp14:editId="4279C739">
+            <wp:extent cx="5943600" cy="2510155"/>
             <wp:effectExtent l="0" t="0" r="0" b="0"/>
-            <wp:docPr id="1900926139" name="Picture 1" descr="A black background with a black square&#10;&#10;Description automatically generated with medium confidence"/>
+            <wp:docPr id="24100285" name="Picture 1" descr="A black background with a black square&#10;&#10;Description automatically generated with medium confidence"/>
             <wp:cNvGraphicFramePr>
               <a:graphicFrameLocks xmlns:a="http://schemas.openxmlformats.org/drawingml/2006/main" noChangeAspect="1"/>
             </wp:cNvGraphicFramePr>
@@ -55,7 +55,7 @@
               <a:graphicData uri="http://schemas.openxmlformats.org/drawingml/2006/picture">
                 <pic:pic xmlns:pic="http://schemas.openxmlformats.org/drawingml/2006/picture">
                   <pic:nvPicPr>
-                    <pic:cNvPr id="1900926139" name="Picture 1" descr="A black background with a black square&#10;&#10;Description automatically generated with medium confidence"/>
+                    <pic:cNvPr id="24100285" name="Picture 1" descr="A black background with a black square&#10;&#10;Description automatically generated with medium confidence"/>
                     <pic:cNvPicPr/>
                   </pic:nvPicPr>
                   <pic:blipFill>
@@ -73,7 +73,7 @@
                   <pic:spPr>
                     <a:xfrm>
                       <a:off x="0" y="0"/>
-                      <a:ext cx="5943600" cy="2095500"/>
+                      <a:ext cx="5943600" cy="2510155"/>
                     </a:xfrm>
                     <a:prstGeom prst="rect">
                       <a:avLst/>
@@ -659,15 +659,7 @@
         <w:t>(s)</w:t>
       </w:r>
       <w:r>
-        <w:t xml:space="preserve"> should be on </w:t>
-      </w:r>
-      <w:proofErr w:type="gramStart"/>
-      <w:r>
-        <w:t>top</w:t>
-      </w:r>
-      <w:proofErr w:type="gramEnd"/>
-      <w:r>
-        <w:t xml:space="preserve"> side of board</w:t>
+        <w:t xml:space="preserve"> should be on top side of board</w:t>
       </w:r>
       <w:r>
         <w:t>.</w:t>
@@ -682,15 +674,7 @@
         </w:numPr>
       </w:pPr>
       <w:r>
-        <w:t xml:space="preserve">I will provide </w:t>
-      </w:r>
-      <w:proofErr w:type="gramStart"/>
-      <w:r>
-        <w:t>desired</w:t>
-      </w:r>
-      <w:proofErr w:type="gramEnd"/>
-      <w:r>
-        <w:t xml:space="preserve"> board outline</w:t>
+        <w:t>I will provide desired board outline</w:t>
       </w:r>
       <w:r>
         <w:t xml:space="preserve"> with mounting holes</w:t>
@@ -767,6 +751,87 @@
       <w:pPr>
         <w:pStyle w:val="ListParagraph"/>
         <w:numPr>
+          <w:ilvl w:val="2"/>
+          <w:numId w:val="6"/>
+        </w:numPr>
+        <w:rPr>
+          <w:color w:val="4472C4" w:themeColor="accent1"/>
+        </w:rPr>
+      </w:pPr>
+      <w:r>
+        <w:rPr>
+          <w:color w:val="4472C4" w:themeColor="accent1"/>
+        </w:rPr>
+        <w:lastRenderedPageBreak/>
+        <w:t>VDD</w:t>
+      </w:r>
+    </w:p>
+    <w:p>
+      <w:pPr>
+        <w:pStyle w:val="ListParagraph"/>
+        <w:numPr>
+          <w:ilvl w:val="2"/>
+          <w:numId w:val="6"/>
+        </w:numPr>
+        <w:rPr>
+          <w:color w:val="4472C4" w:themeColor="accent1"/>
+        </w:rPr>
+      </w:pPr>
+      <w:r>
+        <w:rPr>
+          <w:color w:val="4472C4" w:themeColor="accent1"/>
+        </w:rPr>
+        <w:t>GND</w:t>
+      </w:r>
+    </w:p>
+    <w:p>
+      <w:pPr>
+        <w:pStyle w:val="ListParagraph"/>
+        <w:numPr>
+          <w:ilvl w:val="2"/>
+          <w:numId w:val="6"/>
+        </w:numPr>
+        <w:rPr>
+          <w:color w:val="4472C4" w:themeColor="accent1"/>
+        </w:rPr>
+      </w:pPr>
+      <w:r>
+        <w:rPr>
+          <w:color w:val="4472C4" w:themeColor="accent1"/>
+        </w:rPr>
+        <w:t xml:space="preserve">I2C or SPI or whichever its motion processor </w:t>
+      </w:r>
+      <w:proofErr w:type="gramStart"/>
+      <w:r>
+        <w:rPr>
+          <w:color w:val="4472C4" w:themeColor="accent1"/>
+        </w:rPr>
+        <w:t>uses</w:t>
+      </w:r>
+      <w:proofErr w:type="gramEnd"/>
+    </w:p>
+    <w:p>
+      <w:pPr>
+        <w:pStyle w:val="ListParagraph"/>
+        <w:numPr>
+          <w:ilvl w:val="2"/>
+          <w:numId w:val="6"/>
+        </w:numPr>
+        <w:rPr>
+          <w:color w:val="4472C4" w:themeColor="accent1"/>
+        </w:rPr>
+      </w:pPr>
+      <w:r>
+        <w:rPr>
+          <w:color w:val="4472C4" w:themeColor="accent1"/>
+        </w:rPr>
+        <w:t>INT</w:t>
+      </w:r>
+    </w:p>
+    <w:p>
+      <w:pPr>
+        <w:pStyle w:val="ListParagraph"/>
+        <w:numPr>
           <w:ilvl w:val="0"/>
           <w:numId w:val="6"/>
         </w:numPr>
@@ -787,6 +852,90 @@
           <w:ilvl w:val="1"/>
           <w:numId w:val="6"/>
         </w:numPr>
+        <w:rPr>
+          <w:color w:val="4472C4" w:themeColor="accent1"/>
+        </w:rPr>
+      </w:pPr>
+      <w:r>
+        <w:rPr>
+          <w:color w:val="4472C4" w:themeColor="accent1"/>
+        </w:rPr>
+        <w:t>VCC</w:t>
+      </w:r>
+    </w:p>
+    <w:p>
+      <w:pPr>
+        <w:pStyle w:val="ListParagraph"/>
+        <w:numPr>
+          <w:ilvl w:val="1"/>
+          <w:numId w:val="6"/>
+        </w:numPr>
+        <w:rPr>
+          <w:color w:val="4472C4" w:themeColor="accent1"/>
+        </w:rPr>
+      </w:pPr>
+      <w:r>
+        <w:rPr>
+          <w:color w:val="4472C4" w:themeColor="accent1"/>
+        </w:rPr>
+        <w:t>GND</w:t>
+      </w:r>
+    </w:p>
+    <w:p>
+      <w:pPr>
+        <w:pStyle w:val="ListParagraph"/>
+        <w:numPr>
+          <w:ilvl w:val="1"/>
+          <w:numId w:val="6"/>
+        </w:numPr>
+        <w:rPr>
+          <w:color w:val="4472C4" w:themeColor="accent1"/>
+        </w:rPr>
+      </w:pPr>
+      <w:r>
+        <w:rPr>
+          <w:color w:val="4472C4" w:themeColor="accent1"/>
+        </w:rPr>
+        <w:t>Analog 1</w:t>
+      </w:r>
+    </w:p>
+    <w:p>
+      <w:pPr>
+        <w:pStyle w:val="ListParagraph"/>
+        <w:numPr>
+          <w:ilvl w:val="1"/>
+          <w:numId w:val="6"/>
+        </w:numPr>
+        <w:rPr>
+          <w:color w:val="4472C4" w:themeColor="accent1"/>
+        </w:rPr>
+      </w:pPr>
+      <w:r>
+        <w:rPr>
+          <w:color w:val="4472C4" w:themeColor="accent1"/>
+        </w:rPr>
+        <w:t>Analog 2</w:t>
+      </w:r>
+    </w:p>
+    <w:p>
+      <w:pPr>
+        <w:pStyle w:val="ListParagraph"/>
+        <w:numPr>
+          <w:ilvl w:val="0"/>
+          <w:numId w:val="6"/>
+        </w:numPr>
+      </w:pPr>
+      <w:r>
+        <w:t>PWM pin spec</w:t>
+      </w:r>
+    </w:p>
+    <w:p>
+      <w:pPr>
+        <w:pStyle w:val="ListParagraph"/>
+        <w:numPr>
+          <w:ilvl w:val="1"/>
+          <w:numId w:val="6"/>
+        </w:numPr>
       </w:pPr>
       <w:r>
         <w:t>What signals, how many pins</w:t>
@@ -796,12 +945,48 @@
       <w:pPr>
         <w:pStyle w:val="ListParagraph"/>
         <w:numPr>
+          <w:ilvl w:val="2"/>
+          <w:numId w:val="6"/>
+        </w:numPr>
+        <w:rPr>
+          <w:color w:val="4472C4" w:themeColor="accent1"/>
+        </w:rPr>
+      </w:pPr>
+      <w:r>
+        <w:rPr>
+          <w:color w:val="4472C4" w:themeColor="accent1"/>
+        </w:rPr>
+        <w:t>PWM</w:t>
+      </w:r>
+    </w:p>
+    <w:p>
+      <w:pPr>
+        <w:pStyle w:val="ListParagraph"/>
+        <w:numPr>
+          <w:ilvl w:val="2"/>
+          <w:numId w:val="6"/>
+        </w:numPr>
+        <w:rPr>
+          <w:color w:val="4472C4" w:themeColor="accent1"/>
+        </w:rPr>
+      </w:pPr>
+      <w:r>
+        <w:rPr>
+          <w:color w:val="4472C4" w:themeColor="accent1"/>
+        </w:rPr>
+        <w:t>GND</w:t>
+      </w:r>
+    </w:p>
+    <w:p>
+      <w:pPr>
+        <w:pStyle w:val="ListParagraph"/>
+        <w:numPr>
           <w:ilvl w:val="0"/>
           <w:numId w:val="6"/>
         </w:numPr>
       </w:pPr>
       <w:r>
-        <w:t>PWM pin spec</w:t>
+        <w:t>Mag encoder pin spec</w:t>
       </w:r>
     </w:p>
     <w:p>
@@ -813,7 +998,6 @@
         </w:numPr>
       </w:pPr>
       <w:r>
-        <w:lastRenderedPageBreak/>
         <w:t>What signals, how many pins</w:t>
       </w:r>
     </w:p>
@@ -821,12 +1005,128 @@
       <w:pPr>
         <w:pStyle w:val="ListParagraph"/>
         <w:numPr>
+          <w:ilvl w:val="2"/>
+          <w:numId w:val="6"/>
+        </w:numPr>
+        <w:rPr>
+          <w:color w:val="4472C4" w:themeColor="accent1"/>
+        </w:rPr>
+      </w:pPr>
+      <w:r>
+        <w:rPr>
+          <w:color w:val="4472C4" w:themeColor="accent1"/>
+        </w:rPr>
+        <w:t>Data out</w:t>
+      </w:r>
+    </w:p>
+    <w:p>
+      <w:pPr>
+        <w:pStyle w:val="ListParagraph"/>
+        <w:numPr>
+          <w:ilvl w:val="2"/>
+          <w:numId w:val="6"/>
+        </w:numPr>
+        <w:rPr>
+          <w:color w:val="4472C4" w:themeColor="accent1"/>
+        </w:rPr>
+      </w:pPr>
+      <w:r>
+        <w:rPr>
+          <w:color w:val="4472C4" w:themeColor="accent1"/>
+        </w:rPr>
+        <w:t>Clock</w:t>
+      </w:r>
+    </w:p>
+    <w:p>
+      <w:pPr>
+        <w:pStyle w:val="ListParagraph"/>
+        <w:numPr>
+          <w:ilvl w:val="2"/>
+          <w:numId w:val="6"/>
+        </w:numPr>
+        <w:rPr>
+          <w:color w:val="4472C4" w:themeColor="accent1"/>
+        </w:rPr>
+      </w:pPr>
+      <w:r>
+        <w:rPr>
+          <w:color w:val="4472C4" w:themeColor="accent1"/>
+        </w:rPr>
+        <w:t xml:space="preserve">Chip </w:t>
+      </w:r>
+      <w:proofErr w:type="gramStart"/>
+      <w:r>
+        <w:rPr>
+          <w:color w:val="4472C4" w:themeColor="accent1"/>
+        </w:rPr>
+        <w:t>select</w:t>
+      </w:r>
+      <w:proofErr w:type="gramEnd"/>
+    </w:p>
+    <w:p>
+      <w:pPr>
+        <w:pStyle w:val="ListParagraph"/>
+        <w:numPr>
+          <w:ilvl w:val="2"/>
+          <w:numId w:val="6"/>
+        </w:numPr>
+        <w:rPr>
+          <w:color w:val="4472C4" w:themeColor="accent1"/>
+        </w:rPr>
+      </w:pPr>
+      <w:r>
+        <w:rPr>
+          <w:color w:val="4472C4" w:themeColor="accent1"/>
+        </w:rPr>
+        <w:t>VDD</w:t>
+      </w:r>
+    </w:p>
+    <w:p>
+      <w:pPr>
+        <w:pStyle w:val="ListParagraph"/>
+        <w:numPr>
+          <w:ilvl w:val="2"/>
+          <w:numId w:val="6"/>
+        </w:numPr>
+        <w:rPr>
+          <w:color w:val="4472C4" w:themeColor="accent1"/>
+        </w:rPr>
+      </w:pPr>
+      <w:r>
+        <w:rPr>
+          <w:color w:val="4472C4" w:themeColor="accent1"/>
+        </w:rPr>
+        <w:t>VSS (I think this is just GND?)</w:t>
+      </w:r>
+    </w:p>
+    <w:p>
+      <w:pPr>
+        <w:pStyle w:val="ListParagraph"/>
+        <w:numPr>
+          <w:ilvl w:val="2"/>
+          <w:numId w:val="6"/>
+        </w:numPr>
+        <w:rPr>
+          <w:color w:val="4472C4" w:themeColor="accent1"/>
+        </w:rPr>
+      </w:pPr>
+      <w:r>
+        <w:rPr>
+          <w:color w:val="4472C4" w:themeColor="accent1"/>
+        </w:rPr>
+        <w:t>INT if it is available?</w:t>
+      </w:r>
+    </w:p>
+    <w:p>
+      <w:pPr>
+        <w:pStyle w:val="ListParagraph"/>
+        <w:numPr>
           <w:ilvl w:val="0"/>
           <w:numId w:val="6"/>
         </w:numPr>
       </w:pPr>
       <w:r>
-        <w:t>Mag encoder pin spec</w:t>
+        <w:t>LEDs</w:t>
       </w:r>
     </w:p>
     <w:p>
@@ -838,7 +1138,85 @@
         </w:numPr>
       </w:pPr>
       <w:r>
-        <w:t>What signals, how many pins</w:t>
+        <w:t>Preference on top mount, or right angle?</w:t>
+      </w:r>
+    </w:p>
+    <w:p>
+      <w:pPr>
+        <w:pStyle w:val="ListParagraph"/>
+        <w:numPr>
+          <w:ilvl w:val="2"/>
+          <w:numId w:val="6"/>
+        </w:numPr>
+        <w:rPr>
+          <w:color w:val="4472C4" w:themeColor="accent1"/>
+        </w:rPr>
+      </w:pPr>
+      <w:r>
+        <w:rPr>
+          <w:color w:val="4472C4" w:themeColor="accent1"/>
+        </w:rPr>
+        <w:t>Top mount</w:t>
+      </w:r>
+    </w:p>
+    <w:p>
+      <w:pPr>
+        <w:pStyle w:val="ListParagraph"/>
+        <w:numPr>
+          <w:ilvl w:val="1"/>
+          <w:numId w:val="6"/>
+        </w:numPr>
+      </w:pPr>
+      <w:r>
+        <w:t xml:space="preserve">Full color RGB? </w:t>
+      </w:r>
+    </w:p>
+    <w:p>
+      <w:pPr>
+        <w:pStyle w:val="ListParagraph"/>
+        <w:numPr>
+          <w:ilvl w:val="2"/>
+          <w:numId w:val="6"/>
+        </w:numPr>
+        <w:rPr>
+          <w:color w:val="4472C4" w:themeColor="accent1"/>
+        </w:rPr>
+      </w:pPr>
+      <w:r>
+        <w:rPr>
+          <w:color w:val="4472C4" w:themeColor="accent1"/>
+        </w:rPr>
+        <w:t>Up to you</w:t>
+      </w:r>
+    </w:p>
+    <w:p>
+      <w:pPr>
+        <w:pStyle w:val="ListParagraph"/>
+        <w:numPr>
+          <w:ilvl w:val="1"/>
+          <w:numId w:val="6"/>
+        </w:numPr>
+      </w:pPr>
+      <w:r>
+        <w:t>Multiple?</w:t>
+      </w:r>
+    </w:p>
+    <w:p>
+      <w:pPr>
+        <w:pStyle w:val="ListParagraph"/>
+        <w:numPr>
+          <w:ilvl w:val="2"/>
+          <w:numId w:val="6"/>
+        </w:numPr>
+        <w:rPr>
+          <w:color w:val="4472C4" w:themeColor="accent1"/>
+        </w:rPr>
+      </w:pPr>
+      <w:r>
+        <w:rPr>
+          <w:color w:val="4472C4" w:themeColor="accent1"/>
+        </w:rPr>
+        <w:t>Up to you</w:t>
       </w:r>
     </w:p>
     <w:p>
@@ -850,7 +1228,7 @@
         </w:numPr>
       </w:pPr>
       <w:r>
-        <w:t>LEDs</w:t>
+        <w:t>Battery</w:t>
       </w:r>
     </w:p>
     <w:p>
@@ -862,8 +1240,34 @@
         </w:numPr>
       </w:pPr>
       <w:r>
-        <w:t>Preference on top mount, or right angle?</w:t>
-      </w:r>
+        <w:t>Runtime needed?</w:t>
+      </w:r>
+    </w:p>
+    <w:p>
+      <w:pPr>
+        <w:pStyle w:val="ListParagraph"/>
+        <w:numPr>
+          <w:ilvl w:val="2"/>
+          <w:numId w:val="6"/>
+        </w:numPr>
+        <w:rPr>
+          <w:color w:val="4472C4" w:themeColor="accent1"/>
+        </w:rPr>
+      </w:pPr>
+      <w:r>
+        <w:rPr>
+          <w:color w:val="4472C4" w:themeColor="accent1"/>
+        </w:rPr>
+        <w:t xml:space="preserve">An hour would be </w:t>
+      </w:r>
+      <w:proofErr w:type="gramStart"/>
+      <w:r>
+        <w:rPr>
+          <w:color w:val="4472C4" w:themeColor="accent1"/>
+        </w:rPr>
+        <w:t>great</w:t>
+      </w:r>
+      <w:proofErr w:type="gramEnd"/>
     </w:p>
     <w:p>
       <w:pPr>
@@ -874,8 +1278,52 @@
         </w:numPr>
       </w:pPr>
       <w:r>
-        <w:t xml:space="preserve">Full color RGB? </w:t>
-      </w:r>
+        <w:t>Where, how much space to mount? Bottom/top?</w:t>
+      </w:r>
+    </w:p>
+    <w:p>
+      <w:pPr>
+        <w:pStyle w:val="ListParagraph"/>
+        <w:numPr>
+          <w:ilvl w:val="2"/>
+          <w:numId w:val="6"/>
+        </w:numPr>
+        <w:rPr>
+          <w:color w:val="4472C4" w:themeColor="accent1"/>
+        </w:rPr>
+      </w:pPr>
+      <w:r>
+        <w:rPr>
+          <w:color w:val="4472C4" w:themeColor="accent1"/>
+        </w:rPr>
+        <w:t>Top side on the right</w:t>
+      </w:r>
+    </w:p>
+    <w:p>
+      <w:pPr>
+        <w:pStyle w:val="ListParagraph"/>
+        <w:numPr>
+          <w:ilvl w:val="2"/>
+          <w:numId w:val="6"/>
+        </w:numPr>
+        <w:rPr>
+          <w:color w:val="4472C4" w:themeColor="accent1"/>
+        </w:rPr>
+      </w:pPr>
+      <w:r>
+        <w:rPr>
+          <w:color w:val="4472C4" w:themeColor="accent1"/>
+        </w:rPr>
+        <w:t xml:space="preserve">The space depends on the size of the battery, you would have to tell me. We can discuss more on including a printed </w:t>
+      </w:r>
+      <w:proofErr w:type="gramStart"/>
+      <w:r>
+        <w:rPr>
+          <w:color w:val="4472C4" w:themeColor="accent1"/>
+        </w:rPr>
+        <w:t>holder</w:t>
+      </w:r>
+      <w:proofErr w:type="gramEnd"/>
     </w:p>
     <w:p>
       <w:pPr>
@@ -886,19 +1334,39 @@
         </w:numPr>
       </w:pPr>
       <w:r>
-        <w:t>Multiple?</w:t>
-      </w:r>
-    </w:p>
-    <w:p>
-      <w:pPr>
-        <w:pStyle w:val="ListParagraph"/>
-        <w:numPr>
-          <w:ilvl w:val="0"/>
-          <w:numId w:val="6"/>
-        </w:numPr>
-      </w:pPr>
-      <w:r>
-        <w:t>Battery</w:t>
+        <w:t>Connector vs direct solder?</w:t>
+      </w:r>
+    </w:p>
+    <w:p>
+      <w:pPr>
+        <w:pStyle w:val="ListParagraph"/>
+        <w:numPr>
+          <w:ilvl w:val="2"/>
+          <w:numId w:val="6"/>
+        </w:numPr>
+        <w:rPr>
+          <w:color w:val="4472C4" w:themeColor="accent1"/>
+        </w:rPr>
+      </w:pPr>
+      <w:r>
+        <w:rPr>
+          <w:color w:val="4472C4" w:themeColor="accent1"/>
+        </w:rPr>
+        <w:t xml:space="preserve">I would probably say </w:t>
+      </w:r>
+      <w:proofErr w:type="gramStart"/>
+      <w:r>
+        <w:rPr>
+          <w:color w:val="4472C4" w:themeColor="accent1"/>
+        </w:rPr>
+        <w:t>connector</w:t>
+      </w:r>
+      <w:proofErr w:type="gramEnd"/>
+      <w:r>
+        <w:rPr>
+          <w:color w:val="4472C4" w:themeColor="accent1"/>
+        </w:rPr>
+        <w:t xml:space="preserve"> but we can discuss</w:t>
       </w:r>
     </w:p>
     <w:p>
@@ -910,64 +1378,46 @@
         </w:numPr>
       </w:pPr>
       <w:r>
-        <w:t>Runtime needed?</w:t>
-      </w:r>
-    </w:p>
-    <w:p>
-      <w:pPr>
-        <w:pStyle w:val="ListParagraph"/>
-        <w:numPr>
-          <w:ilvl w:val="1"/>
-          <w:numId w:val="6"/>
-        </w:numPr>
-      </w:pPr>
-      <w:r>
-        <w:t>Where, how much space to mount? Bottom/top?</w:t>
-      </w:r>
-    </w:p>
-    <w:p>
-      <w:pPr>
-        <w:pStyle w:val="ListParagraph"/>
-        <w:numPr>
-          <w:ilvl w:val="1"/>
-          <w:numId w:val="6"/>
-        </w:numPr>
-      </w:pPr>
-      <w:r>
-        <w:t>Connector vs direct solder?</w:t>
-      </w:r>
-    </w:p>
-    <w:p>
-      <w:pPr>
-        <w:pStyle w:val="ListParagraph"/>
-        <w:numPr>
-          <w:ilvl w:val="1"/>
-          <w:numId w:val="6"/>
-        </w:numPr>
-      </w:pPr>
-      <w:r>
-        <w:t xml:space="preserve">Reverse protection is doable, reverse operation </w:t>
+        <w:t>Reverse protection is doable, reverse operation not worth it.</w:t>
+      </w:r>
+    </w:p>
+    <w:p>
+      <w:pPr>
+        <w:pStyle w:val="ListParagraph"/>
+        <w:numPr>
+          <w:ilvl w:val="2"/>
+          <w:numId w:val="6"/>
+        </w:numPr>
+      </w:pPr>
+      <w:r>
+        <w:t>Direct solder no reverse issue</w:t>
+      </w:r>
+    </w:p>
+    <w:p>
+      <w:pPr>
+        <w:pStyle w:val="ListParagraph"/>
+        <w:numPr>
+          <w:ilvl w:val="3"/>
+          <w:numId w:val="6"/>
+        </w:numPr>
+        <w:rPr>
+          <w:color w:val="4472C4" w:themeColor="accent1"/>
+        </w:rPr>
+      </w:pPr>
+      <w:r>
+        <w:rPr>
+          <w:color w:val="4472C4" w:themeColor="accent1"/>
+        </w:rPr>
+        <w:t xml:space="preserve">Understood, we can </w:t>
       </w:r>
       <w:proofErr w:type="gramStart"/>
       <w:r>
-        <w:t>not</w:t>
+        <w:rPr>
+          <w:color w:val="4472C4" w:themeColor="accent1"/>
+        </w:rPr>
+        <w:t>discuss</w:t>
       </w:r>
       <w:proofErr w:type="gramEnd"/>
-      <w:r>
-        <w:t xml:space="preserve"> worth it.</w:t>
-      </w:r>
-    </w:p>
-    <w:p>
-      <w:pPr>
-        <w:pStyle w:val="ListParagraph"/>
-        <w:numPr>
-          <w:ilvl w:val="2"/>
-          <w:numId w:val="6"/>
-        </w:numPr>
-      </w:pPr>
-      <w:r>
-        <w:t>Direct solder no reverse issue</w:t>
-      </w:r>
     </w:p>
     <w:p/>
     <w:sectPr>
@@ -1360,7 +1810,7 @@
         <w:ind w:left="2160" w:hanging="180"/>
       </w:pPr>
     </w:lvl>
-    <w:lvl w:ilvl="3" w:tplc="0409000F" w:tentative="1">
+    <w:lvl w:ilvl="3" w:tplc="0409000F">
       <w:start w:val="1"/>
       <w:numFmt w:val="decimal"/>
       <w:lvlText w:val="%4."/>

</xml_diff>

<commit_message>
Added clarification. Also added switch request
</commit_message>
<xml_diff>
--- a/Documents/Project Description.docx
+++ b/Documents/Project Description.docx
@@ -323,6 +323,11 @@
               <w:t>SOLTWI25/100SE8S</w:t>
             </w:r>
           </w:p>
+          <w:p>
+            <w:r>
+              <w:t>ODRIVE S1</w:t>
+            </w:r>
+          </w:p>
         </w:tc>
         <w:tc>
           <w:tcPr>
@@ -335,6 +340,13 @@
             <w:r>
               <w:t xml:space="preserve"> Motion Control</w:t>
             </w:r>
+          </w:p>
+          <w:p>
+            <w:proofErr w:type="spellStart"/>
+            <w:r>
+              <w:t>ODrive</w:t>
+            </w:r>
+            <w:proofErr w:type="spellEnd"/>
           </w:p>
         </w:tc>
       </w:tr>
@@ -346,6 +358,11 @@
           <w:p>
             <w:r>
               <w:t>IMU</w:t>
+            </w:r>
+          </w:p>
+          <w:p>
+            <w:r>
+              <w:t>Attached to breakout board</w:t>
             </w:r>
           </w:p>
         </w:tc>
@@ -366,80 +383,20 @@
               <w:t>BNO085</w:t>
             </w:r>
           </w:p>
-        </w:tc>
-        <w:tc>
-          <w:tcPr>
-            <w:tcW w:w="3117" w:type="dxa"/>
-          </w:tcPr>
-          <w:p>
-            <w:r>
-              <w:t>CEVA Technologies, Inc.</w:t>
-            </w:r>
-          </w:p>
-        </w:tc>
-      </w:tr>
-      <w:tr>
-        <w:tc>
-          <w:tcPr>
-            <w:tcW w:w="3116" w:type="dxa"/>
-          </w:tcPr>
-          <w:p>
-            <w:r>
-              <w:t>Load Cell</w:t>
-            </w:r>
-          </w:p>
-        </w:tc>
-        <w:tc>
-          <w:tcPr>
-            <w:tcW w:w="3117" w:type="dxa"/>
-          </w:tcPr>
-          <w:p>
-            <w:r>
-              <w:t>AD</w:t>
-            </w:r>
-            <w:r>
-              <w:t>22151</w:t>
-            </w:r>
-          </w:p>
-        </w:tc>
-        <w:tc>
-          <w:tcPr>
-            <w:tcW w:w="3117" w:type="dxa"/>
-          </w:tcPr>
-          <w:p>
-            <w:r>
-              <w:t>Analog Devices Inc.</w:t>
-            </w:r>
-          </w:p>
-        </w:tc>
-      </w:tr>
-      <w:tr>
-        <w:tc>
-          <w:tcPr>
-            <w:tcW w:w="3116" w:type="dxa"/>
-          </w:tcPr>
-          <w:p>
-            <w:r>
-              <w:t>CAN Transceiver</w:t>
-            </w:r>
-          </w:p>
-        </w:tc>
-        <w:tc>
-          <w:tcPr>
-            <w:tcW w:w="3117" w:type="dxa"/>
-          </w:tcPr>
           <w:p>
             <w:pPr>
               <w:rPr>
                 <w:color w:val="000000"/>
               </w:rPr>
             </w:pPr>
-            <w:r>
-              <w:rPr>
-                <w:color w:val="000000"/>
-              </w:rPr>
-              <w:t>MCP2551</w:t>
-            </w:r>
+            <w:hyperlink r:id="rId6" w:history="1">
+              <w:r>
+                <w:rPr>
+                  <w:rStyle w:val="Hyperlink"/>
+                </w:rPr>
+                <w:t>Link</w:t>
+              </w:r>
+            </w:hyperlink>
           </w:p>
         </w:tc>
         <w:tc>
@@ -448,7 +405,12 @@
           </w:tcPr>
           <w:p>
             <w:r>
-              <w:t>Microchip Technology</w:t>
+              <w:t>CEVA Technologies, Inc.</w:t>
+            </w:r>
+          </w:p>
+          <w:p>
+            <w:r>
+              <w:t>Adafruit</w:t>
             </w:r>
           </w:p>
         </w:tc>
@@ -460,7 +422,42 @@
           </w:tcPr>
           <w:p>
             <w:r>
-              <w:t>Battery</w:t>
+              <w:t>Load Cell</w:t>
+            </w:r>
+          </w:p>
+        </w:tc>
+        <w:tc>
+          <w:tcPr>
+            <w:tcW w:w="3117" w:type="dxa"/>
+          </w:tcPr>
+          <w:p>
+            <w:r>
+              <w:t>AD</w:t>
+            </w:r>
+            <w:r>
+              <w:t>22151</w:t>
+            </w:r>
+          </w:p>
+        </w:tc>
+        <w:tc>
+          <w:tcPr>
+            <w:tcW w:w="3117" w:type="dxa"/>
+          </w:tcPr>
+          <w:p>
+            <w:r>
+              <w:t>Analog Devices Inc.</w:t>
+            </w:r>
+          </w:p>
+        </w:tc>
+      </w:tr>
+      <w:tr>
+        <w:tc>
+          <w:tcPr>
+            <w:tcW w:w="3116" w:type="dxa"/>
+          </w:tcPr>
+          <w:p>
+            <w:r>
+              <w:t>CAN Transceiver</w:t>
             </w:r>
           </w:p>
         </w:tc>
@@ -478,6 +475,46 @@
               <w:rPr>
                 <w:color w:val="000000"/>
               </w:rPr>
+              <w:t>MCP2551</w:t>
+            </w:r>
+          </w:p>
+        </w:tc>
+        <w:tc>
+          <w:tcPr>
+            <w:tcW w:w="3117" w:type="dxa"/>
+          </w:tcPr>
+          <w:p>
+            <w:r>
+              <w:t>Microchip Technology</w:t>
+            </w:r>
+          </w:p>
+        </w:tc>
+      </w:tr>
+      <w:tr>
+        <w:tc>
+          <w:tcPr>
+            <w:tcW w:w="3116" w:type="dxa"/>
+          </w:tcPr>
+          <w:p>
+            <w:r>
+              <w:t>Battery</w:t>
+            </w:r>
+          </w:p>
+        </w:tc>
+        <w:tc>
+          <w:tcPr>
+            <w:tcW w:w="3117" w:type="dxa"/>
+          </w:tcPr>
+          <w:p>
+            <w:pPr>
+              <w:rPr>
+                <w:color w:val="000000"/>
+              </w:rPr>
+            </w:pPr>
+            <w:r>
+              <w:rPr>
+                <w:color w:val="000000"/>
+              </w:rPr>
               <w:t>???</w:t>
             </w:r>
           </w:p>
@@ -523,39 +560,203 @@
         <w:t>Did you have a particular battery in mind?</w:t>
       </w:r>
     </w:p>
+    <w:p/>
+    <w:p>
+      <w:pPr>
+        <w:rPr>
+          <w:b/>
+          <w:bCs/>
+        </w:rPr>
+      </w:pPr>
+      <w:r>
+        <w:rPr>
+          <w:b/>
+          <w:bCs/>
+        </w:rPr>
+        <w:t>Notes</w:t>
+      </w:r>
+    </w:p>
     <w:p>
       <w:pPr>
         <w:pStyle w:val="ListParagraph"/>
         <w:numPr>
           <w:ilvl w:val="0"/>
-          <w:numId w:val="1"/>
-        </w:numPr>
-      </w:pPr>
-      <w:r>
-        <w:t>Can batter</w:t>
-      </w:r>
-      <w:r>
-        <w:t>y</w:t>
-      </w:r>
-      <w:r>
-        <w:t xml:space="preserve"> polarity be non-dependent?</w:t>
+          <w:numId w:val="5"/>
+        </w:numPr>
+      </w:pPr>
+      <w:r>
+        <w:t xml:space="preserve">The connectors we use </w:t>
+      </w:r>
+      <w:r>
+        <w:t xml:space="preserve">are </w:t>
+      </w:r>
+      <w:r>
+        <w:t>44055-x by TE Connectivity.</w:t>
+      </w:r>
+    </w:p>
+    <w:p>
+      <w:pPr>
+        <w:pStyle w:val="ListParagraph"/>
+        <w:numPr>
+          <w:ilvl w:val="0"/>
+          <w:numId w:val="5"/>
+        </w:numPr>
+      </w:pPr>
+      <w:r>
+        <w:t>LED indicator.</w:t>
+      </w:r>
+    </w:p>
+    <w:p>
+      <w:pPr>
+        <w:pStyle w:val="ListParagraph"/>
+        <w:numPr>
+          <w:ilvl w:val="1"/>
+          <w:numId w:val="5"/>
+        </w:numPr>
+      </w:pPr>
+      <w:r>
+        <w:t>Solid = power on</w:t>
+      </w:r>
+    </w:p>
+    <w:p>
+      <w:pPr>
+        <w:pStyle w:val="ListParagraph"/>
+        <w:numPr>
+          <w:ilvl w:val="1"/>
+          <w:numId w:val="5"/>
+        </w:numPr>
+      </w:pPr>
+      <w:r>
+        <w:t>Blinking = low power</w:t>
+      </w:r>
+    </w:p>
+    <w:p>
+      <w:pPr>
+        <w:pStyle w:val="ListParagraph"/>
+        <w:numPr>
+          <w:ilvl w:val="1"/>
+          <w:numId w:val="5"/>
+        </w:numPr>
+      </w:pPr>
+      <w:r>
+        <w:t>Anything else</w:t>
+      </w:r>
+      <w:r>
+        <w:t>, have fun with it</w:t>
+      </w:r>
+    </w:p>
+    <w:p>
+      <w:pPr>
+        <w:pStyle w:val="ListParagraph"/>
+        <w:numPr>
+          <w:ilvl w:val="0"/>
+          <w:numId w:val="5"/>
+        </w:numPr>
+      </w:pPr>
+      <w:r>
+        <w:t>Get quotes for populated and unpopulated boards.</w:t>
+      </w:r>
+    </w:p>
+    <w:p>
+      <w:pPr>
+        <w:pStyle w:val="ListParagraph"/>
+        <w:numPr>
+          <w:ilvl w:val="0"/>
+          <w:numId w:val="5"/>
+        </w:numPr>
+      </w:pPr>
+      <w:r>
+        <w:t>SD Card and LED</w:t>
+      </w:r>
+      <w:r>
+        <w:t>(s)</w:t>
+      </w:r>
+      <w:r>
+        <w:t xml:space="preserve"> should be on top side of board</w:t>
+      </w:r>
+      <w:r>
+        <w:t>.</w:t>
+      </w:r>
+    </w:p>
+    <w:p>
+      <w:pPr>
+        <w:pStyle w:val="ListParagraph"/>
+        <w:numPr>
+          <w:ilvl w:val="0"/>
+          <w:numId w:val="5"/>
+        </w:numPr>
+      </w:pPr>
+      <w:r>
+        <w:t>I will provide desired board outline</w:t>
+      </w:r>
+      <w:r>
+        <w:t xml:space="preserve"> with mounting holes</w:t>
+      </w:r>
+      <w:r>
+        <w:t>, connector locations, etc</w:t>
+      </w:r>
+      <w:r>
+        <w:t>.</w:t>
+      </w:r>
+    </w:p>
+    <w:p>
+      <w:pPr>
+        <w:pStyle w:val="ListParagraph"/>
+        <w:numPr>
+          <w:ilvl w:val="0"/>
+          <w:numId w:val="5"/>
+        </w:numPr>
+      </w:pPr>
+      <w:r>
+        <w:t>Let MCU access all INT pins</w:t>
+      </w:r>
+      <w:r>
+        <w:t>.</w:t>
+      </w:r>
+    </w:p>
+    <w:p>
+      <w:pPr>
+        <w:pStyle w:val="ListParagraph"/>
+        <w:numPr>
+          <w:ilvl w:val="0"/>
+          <w:numId w:val="5"/>
+        </w:numPr>
+      </w:pPr>
+      <w:r>
+        <w:t>Include headers for unused pins.</w:t>
+      </w:r>
+    </w:p>
+    <w:p>
+      <w:pPr>
+        <w:pStyle w:val="ListParagraph"/>
+        <w:numPr>
+          <w:ilvl w:val="0"/>
+          <w:numId w:val="5"/>
+        </w:numPr>
+      </w:pPr>
+      <w:r>
+        <w:t xml:space="preserve">Include switch for on/off power. We use </w:t>
+      </w:r>
+      <w:hyperlink r:id="rId7" w:history="1">
+        <w:r>
+          <w:rPr>
+            <w:rStyle w:val="Hyperlink"/>
+          </w:rPr>
+          <w:t>this</w:t>
+        </w:r>
+      </w:hyperlink>
+      <w:r>
+        <w:t>.</w:t>
       </w:r>
     </w:p>
     <w:p/>
     <w:p/>
     <w:p>
-      <w:pPr>
-        <w:rPr>
-          <w:b/>
-          <w:bCs/>
-        </w:rPr>
-      </w:pPr>
-      <w:r>
-        <w:rPr>
-          <w:b/>
-          <w:bCs/>
-        </w:rPr>
-        <w:t>Notes</w:t>
+      <w:r>
+        <w:t xml:space="preserve">Greg </w:t>
+      </w:r>
+      <w:r>
+        <w:t>TODOs</w:t>
       </w:r>
     </w:p>
     <w:p>
@@ -563,17 +764,96 @@
         <w:pStyle w:val="ListParagraph"/>
         <w:numPr>
           <w:ilvl w:val="0"/>
-          <w:numId w:val="5"/>
-        </w:numPr>
-      </w:pPr>
-      <w:r>
-        <w:t xml:space="preserve">The connectors we use </w:t>
-      </w:r>
-      <w:r>
-        <w:t xml:space="preserve">are </w:t>
-      </w:r>
-      <w:r>
-        <w:t>44055-x by TE Connectivity.</w:t>
+          <w:numId w:val="6"/>
+        </w:numPr>
+      </w:pPr>
+      <w:r>
+        <w:t>IMU connector pin spec</w:t>
+      </w:r>
+    </w:p>
+    <w:p>
+      <w:pPr>
+        <w:pStyle w:val="ListParagraph"/>
+        <w:numPr>
+          <w:ilvl w:val="1"/>
+          <w:numId w:val="6"/>
+        </w:numPr>
+      </w:pPr>
+      <w:r>
+        <w:lastRenderedPageBreak/>
+        <w:t>What signals, how many pins?</w:t>
+      </w:r>
+    </w:p>
+    <w:p>
+      <w:pPr>
+        <w:pStyle w:val="ListParagraph"/>
+        <w:numPr>
+          <w:ilvl w:val="2"/>
+          <w:numId w:val="6"/>
+        </w:numPr>
+        <w:rPr>
+          <w:color w:val="4472C4" w:themeColor="accent1"/>
+        </w:rPr>
+      </w:pPr>
+      <w:r>
+        <w:rPr>
+          <w:color w:val="4472C4" w:themeColor="accent1"/>
+        </w:rPr>
+        <w:t>VDD</w:t>
+      </w:r>
+    </w:p>
+    <w:p>
+      <w:pPr>
+        <w:pStyle w:val="ListParagraph"/>
+        <w:numPr>
+          <w:ilvl w:val="2"/>
+          <w:numId w:val="6"/>
+        </w:numPr>
+        <w:rPr>
+          <w:color w:val="4472C4" w:themeColor="accent1"/>
+        </w:rPr>
+      </w:pPr>
+      <w:r>
+        <w:rPr>
+          <w:color w:val="4472C4" w:themeColor="accent1"/>
+        </w:rPr>
+        <w:t>GND</w:t>
+      </w:r>
+    </w:p>
+    <w:p>
+      <w:pPr>
+        <w:pStyle w:val="ListParagraph"/>
+        <w:numPr>
+          <w:ilvl w:val="2"/>
+          <w:numId w:val="6"/>
+        </w:numPr>
+        <w:rPr>
+          <w:color w:val="4472C4" w:themeColor="accent1"/>
+        </w:rPr>
+      </w:pPr>
+      <w:r>
+        <w:rPr>
+          <w:color w:val="4472C4" w:themeColor="accent1"/>
+        </w:rPr>
+        <w:t>I2C or SPI or whichever its motion processor uses</w:t>
+      </w:r>
+    </w:p>
+    <w:p>
+      <w:pPr>
+        <w:pStyle w:val="ListParagraph"/>
+        <w:numPr>
+          <w:ilvl w:val="2"/>
+          <w:numId w:val="6"/>
+        </w:numPr>
+        <w:rPr>
+          <w:color w:val="4472C4" w:themeColor="accent1"/>
+        </w:rPr>
+      </w:pPr>
+      <w:r>
+        <w:rPr>
+          <w:color w:val="4472C4" w:themeColor="accent1"/>
+        </w:rPr>
+        <w:t>INT</w:t>
       </w:r>
     </w:p>
     <w:p>
@@ -581,11 +861,11 @@
         <w:pStyle w:val="ListParagraph"/>
         <w:numPr>
           <w:ilvl w:val="0"/>
-          <w:numId w:val="5"/>
-        </w:numPr>
-      </w:pPr>
-      <w:r>
-        <w:t>LED indicator.</w:t>
+          <w:numId w:val="6"/>
+        </w:numPr>
+      </w:pPr>
+      <w:r>
+        <w:t>Load Cell connector pin spec</w:t>
       </w:r>
     </w:p>
     <w:p>
@@ -593,11 +873,17 @@
         <w:pStyle w:val="ListParagraph"/>
         <w:numPr>
           <w:ilvl w:val="1"/>
-          <w:numId w:val="5"/>
-        </w:numPr>
-      </w:pPr>
-      <w:r>
-        <w:t>Solid = power on</w:t>
+          <w:numId w:val="6"/>
+        </w:numPr>
+        <w:rPr>
+          <w:color w:val="4472C4" w:themeColor="accent1"/>
+        </w:rPr>
+      </w:pPr>
+      <w:r>
+        <w:rPr>
+          <w:color w:val="4472C4" w:themeColor="accent1"/>
+        </w:rPr>
+        <w:t>VCC</w:t>
       </w:r>
     </w:p>
     <w:p>
@@ -605,11 +891,17 @@
         <w:pStyle w:val="ListParagraph"/>
         <w:numPr>
           <w:ilvl w:val="1"/>
-          <w:numId w:val="5"/>
-        </w:numPr>
-      </w:pPr>
-      <w:r>
-        <w:t>Blinking = low power</w:t>
+          <w:numId w:val="6"/>
+        </w:numPr>
+        <w:rPr>
+          <w:color w:val="4472C4" w:themeColor="accent1"/>
+        </w:rPr>
+      </w:pPr>
+      <w:r>
+        <w:rPr>
+          <w:color w:val="4472C4" w:themeColor="accent1"/>
+        </w:rPr>
+        <w:t>GND</w:t>
       </w:r>
     </w:p>
     <w:p>
@@ -617,31 +909,95 @@
         <w:pStyle w:val="ListParagraph"/>
         <w:numPr>
           <w:ilvl w:val="1"/>
-          <w:numId w:val="5"/>
-        </w:numPr>
-      </w:pPr>
-      <w:r>
-        <w:t>Anything else</w:t>
-      </w:r>
-      <w:r>
-        <w:t xml:space="preserve">, have fun with </w:t>
-      </w:r>
-      <w:proofErr w:type="gramStart"/>
-      <w:r>
-        <w:t>it</w:t>
-      </w:r>
-      <w:proofErr w:type="gramEnd"/>
+          <w:numId w:val="6"/>
+        </w:numPr>
+        <w:rPr>
+          <w:color w:val="4472C4" w:themeColor="accent1"/>
+        </w:rPr>
+      </w:pPr>
+      <w:r>
+        <w:rPr>
+          <w:color w:val="4472C4" w:themeColor="accent1"/>
+        </w:rPr>
+        <w:t>Analog 1</w:t>
+      </w:r>
+    </w:p>
+    <w:p>
+      <w:pPr>
+        <w:pStyle w:val="ListParagraph"/>
+        <w:numPr>
+          <w:ilvl w:val="1"/>
+          <w:numId w:val="6"/>
+        </w:numPr>
+        <w:rPr>
+          <w:color w:val="4472C4" w:themeColor="accent1"/>
+        </w:rPr>
+      </w:pPr>
+      <w:r>
+        <w:rPr>
+          <w:color w:val="4472C4" w:themeColor="accent1"/>
+        </w:rPr>
+        <w:t>Analog 2</w:t>
+      </w:r>
     </w:p>
     <w:p>
       <w:pPr>
         <w:pStyle w:val="ListParagraph"/>
         <w:numPr>
           <w:ilvl w:val="0"/>
-          <w:numId w:val="5"/>
-        </w:numPr>
-      </w:pPr>
-      <w:r>
-        <w:t>Get quotes for populated and unpopulated boards.</w:t>
+          <w:numId w:val="6"/>
+        </w:numPr>
+      </w:pPr>
+      <w:r>
+        <w:t>PWM pin spec</w:t>
+      </w:r>
+    </w:p>
+    <w:p>
+      <w:pPr>
+        <w:pStyle w:val="ListParagraph"/>
+        <w:numPr>
+          <w:ilvl w:val="1"/>
+          <w:numId w:val="6"/>
+        </w:numPr>
+      </w:pPr>
+      <w:r>
+        <w:t>What signals, how many pins</w:t>
+      </w:r>
+    </w:p>
+    <w:p>
+      <w:pPr>
+        <w:pStyle w:val="ListParagraph"/>
+        <w:numPr>
+          <w:ilvl w:val="2"/>
+          <w:numId w:val="6"/>
+        </w:numPr>
+        <w:rPr>
+          <w:color w:val="4472C4" w:themeColor="accent1"/>
+        </w:rPr>
+      </w:pPr>
+      <w:r>
+        <w:rPr>
+          <w:color w:val="4472C4" w:themeColor="accent1"/>
+        </w:rPr>
+        <w:t>PWM</w:t>
+      </w:r>
+    </w:p>
+    <w:p>
+      <w:pPr>
+        <w:pStyle w:val="ListParagraph"/>
+        <w:numPr>
+          <w:ilvl w:val="2"/>
+          <w:numId w:val="6"/>
+        </w:numPr>
+        <w:rPr>
+          <w:color w:val="4472C4" w:themeColor="accent1"/>
+        </w:rPr>
+      </w:pPr>
+      <w:r>
+        <w:rPr>
+          <w:color w:val="4472C4" w:themeColor="accent1"/>
+        </w:rPr>
+        <w:t>GND</w:t>
       </w:r>
     </w:p>
     <w:p>
@@ -649,20 +1005,131 @@
         <w:pStyle w:val="ListParagraph"/>
         <w:numPr>
           <w:ilvl w:val="0"/>
-          <w:numId w:val="5"/>
-        </w:numPr>
-      </w:pPr>
-      <w:r>
-        <w:t>SD Card and LED</w:t>
-      </w:r>
-      <w:r>
-        <w:t>(s)</w:t>
-      </w:r>
-      <w:r>
-        <w:t xml:space="preserve"> should be on top side of board</w:t>
-      </w:r>
-      <w:r>
-        <w:t>.</w:t>
+          <w:numId w:val="6"/>
+        </w:numPr>
+      </w:pPr>
+      <w:r>
+        <w:t>Mag encoder pin spec</w:t>
+      </w:r>
+    </w:p>
+    <w:p>
+      <w:pPr>
+        <w:pStyle w:val="ListParagraph"/>
+        <w:numPr>
+          <w:ilvl w:val="1"/>
+          <w:numId w:val="6"/>
+        </w:numPr>
+      </w:pPr>
+      <w:r>
+        <w:t>What signals, how many pins</w:t>
+      </w:r>
+    </w:p>
+    <w:p>
+      <w:pPr>
+        <w:pStyle w:val="ListParagraph"/>
+        <w:numPr>
+          <w:ilvl w:val="2"/>
+          <w:numId w:val="6"/>
+        </w:numPr>
+        <w:rPr>
+          <w:color w:val="4472C4" w:themeColor="accent1"/>
+        </w:rPr>
+      </w:pPr>
+      <w:r>
+        <w:rPr>
+          <w:color w:val="4472C4" w:themeColor="accent1"/>
+        </w:rPr>
+        <w:t>Data out</w:t>
+      </w:r>
+    </w:p>
+    <w:p>
+      <w:pPr>
+        <w:pStyle w:val="ListParagraph"/>
+        <w:numPr>
+          <w:ilvl w:val="2"/>
+          <w:numId w:val="6"/>
+        </w:numPr>
+        <w:rPr>
+          <w:color w:val="4472C4" w:themeColor="accent1"/>
+        </w:rPr>
+      </w:pPr>
+      <w:r>
+        <w:rPr>
+          <w:color w:val="4472C4" w:themeColor="accent1"/>
+        </w:rPr>
+        <w:t>Clock</w:t>
+      </w:r>
+    </w:p>
+    <w:p>
+      <w:pPr>
+        <w:pStyle w:val="ListParagraph"/>
+        <w:numPr>
+          <w:ilvl w:val="2"/>
+          <w:numId w:val="6"/>
+        </w:numPr>
+        <w:rPr>
+          <w:color w:val="4472C4" w:themeColor="accent1"/>
+        </w:rPr>
+      </w:pPr>
+      <w:r>
+        <w:rPr>
+          <w:color w:val="4472C4" w:themeColor="accent1"/>
+        </w:rPr>
+        <w:t>Chip select</w:t>
+      </w:r>
+    </w:p>
+    <w:p>
+      <w:pPr>
+        <w:pStyle w:val="ListParagraph"/>
+        <w:numPr>
+          <w:ilvl w:val="2"/>
+          <w:numId w:val="6"/>
+        </w:numPr>
+        <w:rPr>
+          <w:color w:val="4472C4" w:themeColor="accent1"/>
+        </w:rPr>
+      </w:pPr>
+      <w:r>
+        <w:rPr>
+          <w:color w:val="4472C4" w:themeColor="accent1"/>
+        </w:rPr>
+        <w:t>VDD</w:t>
+      </w:r>
+    </w:p>
+    <w:p>
+      <w:pPr>
+        <w:pStyle w:val="ListParagraph"/>
+        <w:numPr>
+          <w:ilvl w:val="2"/>
+          <w:numId w:val="6"/>
+        </w:numPr>
+        <w:rPr>
+          <w:color w:val="4472C4" w:themeColor="accent1"/>
+        </w:rPr>
+      </w:pPr>
+      <w:r>
+        <w:rPr>
+          <w:color w:val="4472C4" w:themeColor="accent1"/>
+        </w:rPr>
+        <w:t>VSS (I think this is just GND?)</w:t>
+      </w:r>
+    </w:p>
+    <w:p>
+      <w:pPr>
+        <w:pStyle w:val="ListParagraph"/>
+        <w:numPr>
+          <w:ilvl w:val="2"/>
+          <w:numId w:val="6"/>
+        </w:numPr>
+        <w:rPr>
+          <w:color w:val="4472C4" w:themeColor="accent1"/>
+        </w:rPr>
+      </w:pPr>
+      <w:r>
+        <w:rPr>
+          <w:color w:val="4472C4" w:themeColor="accent1"/>
+        </w:rPr>
+        <w:t>INT if it is available?</w:t>
       </w:r>
     </w:p>
     <w:p>
@@ -670,20 +1137,101 @@
         <w:pStyle w:val="ListParagraph"/>
         <w:numPr>
           <w:ilvl w:val="0"/>
-          <w:numId w:val="5"/>
-        </w:numPr>
-      </w:pPr>
-      <w:r>
-        <w:t>I will provide desired board outline</w:t>
-      </w:r>
-      <w:r>
-        <w:t xml:space="preserve"> with mounting holes</w:t>
-      </w:r>
-      <w:r>
-        <w:t>, connector locations, etc</w:t>
-      </w:r>
-      <w:r>
-        <w:t>.</w:t>
+          <w:numId w:val="6"/>
+        </w:numPr>
+      </w:pPr>
+      <w:r>
+        <w:t>LEDs</w:t>
+      </w:r>
+    </w:p>
+    <w:p>
+      <w:pPr>
+        <w:pStyle w:val="ListParagraph"/>
+        <w:numPr>
+          <w:ilvl w:val="1"/>
+          <w:numId w:val="6"/>
+        </w:numPr>
+      </w:pPr>
+      <w:r>
+        <w:t>Preference on top mount, or right angle?</w:t>
+      </w:r>
+    </w:p>
+    <w:p>
+      <w:pPr>
+        <w:pStyle w:val="ListParagraph"/>
+        <w:numPr>
+          <w:ilvl w:val="2"/>
+          <w:numId w:val="6"/>
+        </w:numPr>
+        <w:rPr>
+          <w:color w:val="4472C4" w:themeColor="accent1"/>
+        </w:rPr>
+      </w:pPr>
+      <w:r>
+        <w:rPr>
+          <w:color w:val="4472C4" w:themeColor="accent1"/>
+        </w:rPr>
+        <w:t>Top mount</w:t>
+      </w:r>
+    </w:p>
+    <w:p>
+      <w:pPr>
+        <w:pStyle w:val="ListParagraph"/>
+        <w:numPr>
+          <w:ilvl w:val="1"/>
+          <w:numId w:val="6"/>
+        </w:numPr>
+      </w:pPr>
+      <w:r>
+        <w:t xml:space="preserve">Full color RGB? </w:t>
+      </w:r>
+    </w:p>
+    <w:p>
+      <w:pPr>
+        <w:pStyle w:val="ListParagraph"/>
+        <w:numPr>
+          <w:ilvl w:val="2"/>
+          <w:numId w:val="6"/>
+        </w:numPr>
+        <w:rPr>
+          <w:color w:val="4472C4" w:themeColor="accent1"/>
+        </w:rPr>
+      </w:pPr>
+      <w:r>
+        <w:rPr>
+          <w:color w:val="4472C4" w:themeColor="accent1"/>
+        </w:rPr>
+        <w:t>Up to you</w:t>
+      </w:r>
+    </w:p>
+    <w:p>
+      <w:pPr>
+        <w:pStyle w:val="ListParagraph"/>
+        <w:numPr>
+          <w:ilvl w:val="1"/>
+          <w:numId w:val="6"/>
+        </w:numPr>
+      </w:pPr>
+      <w:r>
+        <w:t>Multiple?</w:t>
+      </w:r>
+    </w:p>
+    <w:p>
+      <w:pPr>
+        <w:pStyle w:val="ListParagraph"/>
+        <w:numPr>
+          <w:ilvl w:val="2"/>
+          <w:numId w:val="6"/>
+        </w:numPr>
+        <w:rPr>
+          <w:color w:val="4472C4" w:themeColor="accent1"/>
+        </w:rPr>
+      </w:pPr>
+      <w:r>
+        <w:rPr>
+          <w:color w:val="4472C4" w:themeColor="accent1"/>
+        </w:rPr>
+        <w:t>Up to you</w:t>
       </w:r>
     </w:p>
     <w:p>
@@ -691,48 +1239,11 @@
         <w:pStyle w:val="ListParagraph"/>
         <w:numPr>
           <w:ilvl w:val="0"/>
-          <w:numId w:val="5"/>
-        </w:numPr>
-      </w:pPr>
-      <w:r>
-        <w:t>Let MCU access all INT pins</w:t>
-      </w:r>
-      <w:r>
-        <w:t>.</w:t>
-      </w:r>
-    </w:p>
-    <w:p>
-      <w:pPr>
-        <w:pStyle w:val="ListParagraph"/>
-        <w:numPr>
-          <w:ilvl w:val="0"/>
-          <w:numId w:val="5"/>
-        </w:numPr>
-      </w:pPr>
-      <w:r>
-        <w:t>Include headers for unused pins.</w:t>
-      </w:r>
-    </w:p>
-    <w:p/>
-    <w:p/>
-    <w:p>
-      <w:r>
-        <w:t xml:space="preserve">Greg </w:t>
-      </w:r>
-      <w:r>
-        <w:t>TODOs</w:t>
-      </w:r>
-    </w:p>
-    <w:p>
-      <w:pPr>
-        <w:pStyle w:val="ListParagraph"/>
-        <w:numPr>
-          <w:ilvl w:val="0"/>
-          <w:numId w:val="6"/>
-        </w:numPr>
-      </w:pPr>
-      <w:r>
-        <w:t>IMU connector pin spec</w:t>
+          <w:numId w:val="6"/>
+        </w:numPr>
+      </w:pPr>
+      <w:r>
+        <w:t>Battery</w:t>
       </w:r>
     </w:p>
     <w:p>
@@ -744,7 +1255,7 @@
         </w:numPr>
       </w:pPr>
       <w:r>
-        <w:t>What signals, how many pins?</w:t>
+        <w:t>Runtime needed?</w:t>
       </w:r>
     </w:p>
     <w:p>
@@ -762,8 +1273,19 @@
         <w:rPr>
           <w:color w:val="4472C4" w:themeColor="accent1"/>
         </w:rPr>
-        <w:lastRenderedPageBreak/>
-        <w:t>VDD</w:t>
+        <w:t>An hour would be great</w:t>
+      </w:r>
+    </w:p>
+    <w:p>
+      <w:pPr>
+        <w:pStyle w:val="ListParagraph"/>
+        <w:numPr>
+          <w:ilvl w:val="1"/>
+          <w:numId w:val="6"/>
+        </w:numPr>
+      </w:pPr>
+      <w:r>
+        <w:t>Where, how much space to mount? Bottom/top?</w:t>
       </w:r>
     </w:p>
     <w:p>
@@ -781,7 +1303,7 @@
         <w:rPr>
           <w:color w:val="4472C4" w:themeColor="accent1"/>
         </w:rPr>
-        <w:t>GND</w:t>
+        <w:t>Top side on the right</w:t>
       </w:r>
     </w:p>
     <w:p>
@@ -799,16 +1321,20 @@
         <w:rPr>
           <w:color w:val="4472C4" w:themeColor="accent1"/>
         </w:rPr>
-        <w:t xml:space="preserve">I2C or SPI or whichever its motion processor </w:t>
-      </w:r>
-      <w:proofErr w:type="gramStart"/>
-      <w:r>
-        <w:rPr>
-          <w:color w:val="4472C4" w:themeColor="accent1"/>
-        </w:rPr>
-        <w:t>uses</w:t>
-      </w:r>
-      <w:proofErr w:type="gramEnd"/>
+        <w:t>The space depends on the size of the battery, you would have to tell me. We can discuss more on including a printed holder</w:t>
+      </w:r>
+    </w:p>
+    <w:p>
+      <w:pPr>
+        <w:pStyle w:val="ListParagraph"/>
+        <w:numPr>
+          <w:ilvl w:val="1"/>
+          <w:numId w:val="6"/>
+        </w:numPr>
+      </w:pPr>
+      <w:r>
+        <w:t>Connector vs direct solder?</w:t>
+      </w:r>
     </w:p>
     <w:p>
       <w:pPr>
@@ -825,25 +1351,8 @@
         <w:rPr>
           <w:color w:val="4472C4" w:themeColor="accent1"/>
         </w:rPr>
-        <w:t>INT</w:t>
-      </w:r>
-    </w:p>
-    <w:p>
-      <w:pPr>
-        <w:pStyle w:val="ListParagraph"/>
-        <w:numPr>
-          <w:ilvl w:val="0"/>
-          <w:numId w:val="6"/>
-        </w:numPr>
-      </w:pPr>
-      <w:r>
-        <w:t xml:space="preserve">Load Cell connector pin </w:t>
-      </w:r>
-      <w:proofErr w:type="gramStart"/>
-      <w:r>
-        <w:t>spec</w:t>
-      </w:r>
-      <w:proofErr w:type="gramEnd"/>
+        <w:t>I would probably say connector but we can discuss</w:t>
+      </w:r>
     </w:p>
     <w:p>
       <w:pPr>
@@ -852,93 +1361,9 @@
           <w:ilvl w:val="1"/>
           <w:numId w:val="6"/>
         </w:numPr>
-        <w:rPr>
-          <w:color w:val="4472C4" w:themeColor="accent1"/>
-        </w:rPr>
-      </w:pPr>
-      <w:r>
-        <w:rPr>
-          <w:color w:val="4472C4" w:themeColor="accent1"/>
-        </w:rPr>
-        <w:t>VCC</w:t>
-      </w:r>
-    </w:p>
-    <w:p>
-      <w:pPr>
-        <w:pStyle w:val="ListParagraph"/>
-        <w:numPr>
-          <w:ilvl w:val="1"/>
-          <w:numId w:val="6"/>
-        </w:numPr>
-        <w:rPr>
-          <w:color w:val="4472C4" w:themeColor="accent1"/>
-        </w:rPr>
-      </w:pPr>
-      <w:r>
-        <w:rPr>
-          <w:color w:val="4472C4" w:themeColor="accent1"/>
-        </w:rPr>
-        <w:t>GND</w:t>
-      </w:r>
-    </w:p>
-    <w:p>
-      <w:pPr>
-        <w:pStyle w:val="ListParagraph"/>
-        <w:numPr>
-          <w:ilvl w:val="1"/>
-          <w:numId w:val="6"/>
-        </w:numPr>
-        <w:rPr>
-          <w:color w:val="4472C4" w:themeColor="accent1"/>
-        </w:rPr>
-      </w:pPr>
-      <w:r>
-        <w:rPr>
-          <w:color w:val="4472C4" w:themeColor="accent1"/>
-        </w:rPr>
-        <w:t>Analog 1</w:t>
-      </w:r>
-    </w:p>
-    <w:p>
-      <w:pPr>
-        <w:pStyle w:val="ListParagraph"/>
-        <w:numPr>
-          <w:ilvl w:val="1"/>
-          <w:numId w:val="6"/>
-        </w:numPr>
-        <w:rPr>
-          <w:color w:val="4472C4" w:themeColor="accent1"/>
-        </w:rPr>
-      </w:pPr>
-      <w:r>
-        <w:rPr>
-          <w:color w:val="4472C4" w:themeColor="accent1"/>
-        </w:rPr>
-        <w:t>Analog 2</w:t>
-      </w:r>
-    </w:p>
-    <w:p>
-      <w:pPr>
-        <w:pStyle w:val="ListParagraph"/>
-        <w:numPr>
-          <w:ilvl w:val="0"/>
-          <w:numId w:val="6"/>
-        </w:numPr>
-      </w:pPr>
-      <w:r>
-        <w:t>PWM pin spec</w:t>
-      </w:r>
-    </w:p>
-    <w:p>
-      <w:pPr>
-        <w:pStyle w:val="ListParagraph"/>
-        <w:numPr>
-          <w:ilvl w:val="1"/>
-          <w:numId w:val="6"/>
-        </w:numPr>
-      </w:pPr>
-      <w:r>
-        <w:t>What signals, how many pins</w:t>
+      </w:pPr>
+      <w:r>
+        <w:t>Reverse protection is doable, reverse operation not worth it.</w:t>
       </w:r>
     </w:p>
     <w:p>
@@ -948,446 +1373,6 @@
           <w:ilvl w:val="2"/>
           <w:numId w:val="6"/>
         </w:numPr>
-        <w:rPr>
-          <w:color w:val="4472C4" w:themeColor="accent1"/>
-        </w:rPr>
-      </w:pPr>
-      <w:r>
-        <w:rPr>
-          <w:color w:val="4472C4" w:themeColor="accent1"/>
-        </w:rPr>
-        <w:t>PWM</w:t>
-      </w:r>
-    </w:p>
-    <w:p>
-      <w:pPr>
-        <w:pStyle w:val="ListParagraph"/>
-        <w:numPr>
-          <w:ilvl w:val="2"/>
-          <w:numId w:val="6"/>
-        </w:numPr>
-        <w:rPr>
-          <w:color w:val="4472C4" w:themeColor="accent1"/>
-        </w:rPr>
-      </w:pPr>
-      <w:r>
-        <w:rPr>
-          <w:color w:val="4472C4" w:themeColor="accent1"/>
-        </w:rPr>
-        <w:t>GND</w:t>
-      </w:r>
-    </w:p>
-    <w:p>
-      <w:pPr>
-        <w:pStyle w:val="ListParagraph"/>
-        <w:numPr>
-          <w:ilvl w:val="0"/>
-          <w:numId w:val="6"/>
-        </w:numPr>
-      </w:pPr>
-      <w:r>
-        <w:t>Mag encoder pin spec</w:t>
-      </w:r>
-    </w:p>
-    <w:p>
-      <w:pPr>
-        <w:pStyle w:val="ListParagraph"/>
-        <w:numPr>
-          <w:ilvl w:val="1"/>
-          <w:numId w:val="6"/>
-        </w:numPr>
-      </w:pPr>
-      <w:r>
-        <w:t>What signals, how many pins</w:t>
-      </w:r>
-    </w:p>
-    <w:p>
-      <w:pPr>
-        <w:pStyle w:val="ListParagraph"/>
-        <w:numPr>
-          <w:ilvl w:val="2"/>
-          <w:numId w:val="6"/>
-        </w:numPr>
-        <w:rPr>
-          <w:color w:val="4472C4" w:themeColor="accent1"/>
-        </w:rPr>
-      </w:pPr>
-      <w:r>
-        <w:rPr>
-          <w:color w:val="4472C4" w:themeColor="accent1"/>
-        </w:rPr>
-        <w:t>Data out</w:t>
-      </w:r>
-    </w:p>
-    <w:p>
-      <w:pPr>
-        <w:pStyle w:val="ListParagraph"/>
-        <w:numPr>
-          <w:ilvl w:val="2"/>
-          <w:numId w:val="6"/>
-        </w:numPr>
-        <w:rPr>
-          <w:color w:val="4472C4" w:themeColor="accent1"/>
-        </w:rPr>
-      </w:pPr>
-      <w:r>
-        <w:rPr>
-          <w:color w:val="4472C4" w:themeColor="accent1"/>
-        </w:rPr>
-        <w:t>Clock</w:t>
-      </w:r>
-    </w:p>
-    <w:p>
-      <w:pPr>
-        <w:pStyle w:val="ListParagraph"/>
-        <w:numPr>
-          <w:ilvl w:val="2"/>
-          <w:numId w:val="6"/>
-        </w:numPr>
-        <w:rPr>
-          <w:color w:val="4472C4" w:themeColor="accent1"/>
-        </w:rPr>
-      </w:pPr>
-      <w:r>
-        <w:rPr>
-          <w:color w:val="4472C4" w:themeColor="accent1"/>
-        </w:rPr>
-        <w:t xml:space="preserve">Chip </w:t>
-      </w:r>
-      <w:proofErr w:type="gramStart"/>
-      <w:r>
-        <w:rPr>
-          <w:color w:val="4472C4" w:themeColor="accent1"/>
-        </w:rPr>
-        <w:t>select</w:t>
-      </w:r>
-      <w:proofErr w:type="gramEnd"/>
-    </w:p>
-    <w:p>
-      <w:pPr>
-        <w:pStyle w:val="ListParagraph"/>
-        <w:numPr>
-          <w:ilvl w:val="2"/>
-          <w:numId w:val="6"/>
-        </w:numPr>
-        <w:rPr>
-          <w:color w:val="4472C4" w:themeColor="accent1"/>
-        </w:rPr>
-      </w:pPr>
-      <w:r>
-        <w:rPr>
-          <w:color w:val="4472C4" w:themeColor="accent1"/>
-        </w:rPr>
-        <w:t>VDD</w:t>
-      </w:r>
-    </w:p>
-    <w:p>
-      <w:pPr>
-        <w:pStyle w:val="ListParagraph"/>
-        <w:numPr>
-          <w:ilvl w:val="2"/>
-          <w:numId w:val="6"/>
-        </w:numPr>
-        <w:rPr>
-          <w:color w:val="4472C4" w:themeColor="accent1"/>
-        </w:rPr>
-      </w:pPr>
-      <w:r>
-        <w:rPr>
-          <w:color w:val="4472C4" w:themeColor="accent1"/>
-        </w:rPr>
-        <w:t>VSS (I think this is just GND?)</w:t>
-      </w:r>
-    </w:p>
-    <w:p>
-      <w:pPr>
-        <w:pStyle w:val="ListParagraph"/>
-        <w:numPr>
-          <w:ilvl w:val="2"/>
-          <w:numId w:val="6"/>
-        </w:numPr>
-        <w:rPr>
-          <w:color w:val="4472C4" w:themeColor="accent1"/>
-        </w:rPr>
-      </w:pPr>
-      <w:r>
-        <w:rPr>
-          <w:color w:val="4472C4" w:themeColor="accent1"/>
-        </w:rPr>
-        <w:t>INT if it is available?</w:t>
-      </w:r>
-    </w:p>
-    <w:p>
-      <w:pPr>
-        <w:pStyle w:val="ListParagraph"/>
-        <w:numPr>
-          <w:ilvl w:val="0"/>
-          <w:numId w:val="6"/>
-        </w:numPr>
-      </w:pPr>
-      <w:r>
-        <w:t>LEDs</w:t>
-      </w:r>
-    </w:p>
-    <w:p>
-      <w:pPr>
-        <w:pStyle w:val="ListParagraph"/>
-        <w:numPr>
-          <w:ilvl w:val="1"/>
-          <w:numId w:val="6"/>
-        </w:numPr>
-      </w:pPr>
-      <w:r>
-        <w:t>Preference on top mount, or right angle?</w:t>
-      </w:r>
-    </w:p>
-    <w:p>
-      <w:pPr>
-        <w:pStyle w:val="ListParagraph"/>
-        <w:numPr>
-          <w:ilvl w:val="2"/>
-          <w:numId w:val="6"/>
-        </w:numPr>
-        <w:rPr>
-          <w:color w:val="4472C4" w:themeColor="accent1"/>
-        </w:rPr>
-      </w:pPr>
-      <w:r>
-        <w:rPr>
-          <w:color w:val="4472C4" w:themeColor="accent1"/>
-        </w:rPr>
-        <w:t>Top mount</w:t>
-      </w:r>
-    </w:p>
-    <w:p>
-      <w:pPr>
-        <w:pStyle w:val="ListParagraph"/>
-        <w:numPr>
-          <w:ilvl w:val="1"/>
-          <w:numId w:val="6"/>
-        </w:numPr>
-      </w:pPr>
-      <w:r>
-        <w:t xml:space="preserve">Full color RGB? </w:t>
-      </w:r>
-    </w:p>
-    <w:p>
-      <w:pPr>
-        <w:pStyle w:val="ListParagraph"/>
-        <w:numPr>
-          <w:ilvl w:val="2"/>
-          <w:numId w:val="6"/>
-        </w:numPr>
-        <w:rPr>
-          <w:color w:val="4472C4" w:themeColor="accent1"/>
-        </w:rPr>
-      </w:pPr>
-      <w:r>
-        <w:rPr>
-          <w:color w:val="4472C4" w:themeColor="accent1"/>
-        </w:rPr>
-        <w:t>Up to you</w:t>
-      </w:r>
-    </w:p>
-    <w:p>
-      <w:pPr>
-        <w:pStyle w:val="ListParagraph"/>
-        <w:numPr>
-          <w:ilvl w:val="1"/>
-          <w:numId w:val="6"/>
-        </w:numPr>
-      </w:pPr>
-      <w:r>
-        <w:t>Multiple?</w:t>
-      </w:r>
-    </w:p>
-    <w:p>
-      <w:pPr>
-        <w:pStyle w:val="ListParagraph"/>
-        <w:numPr>
-          <w:ilvl w:val="2"/>
-          <w:numId w:val="6"/>
-        </w:numPr>
-        <w:rPr>
-          <w:color w:val="4472C4" w:themeColor="accent1"/>
-        </w:rPr>
-      </w:pPr>
-      <w:r>
-        <w:rPr>
-          <w:color w:val="4472C4" w:themeColor="accent1"/>
-        </w:rPr>
-        <w:t>Up to you</w:t>
-      </w:r>
-    </w:p>
-    <w:p>
-      <w:pPr>
-        <w:pStyle w:val="ListParagraph"/>
-        <w:numPr>
-          <w:ilvl w:val="0"/>
-          <w:numId w:val="6"/>
-        </w:numPr>
-      </w:pPr>
-      <w:r>
-        <w:t>Battery</w:t>
-      </w:r>
-    </w:p>
-    <w:p>
-      <w:pPr>
-        <w:pStyle w:val="ListParagraph"/>
-        <w:numPr>
-          <w:ilvl w:val="1"/>
-          <w:numId w:val="6"/>
-        </w:numPr>
-      </w:pPr>
-      <w:r>
-        <w:t>Runtime needed?</w:t>
-      </w:r>
-    </w:p>
-    <w:p>
-      <w:pPr>
-        <w:pStyle w:val="ListParagraph"/>
-        <w:numPr>
-          <w:ilvl w:val="2"/>
-          <w:numId w:val="6"/>
-        </w:numPr>
-        <w:rPr>
-          <w:color w:val="4472C4" w:themeColor="accent1"/>
-        </w:rPr>
-      </w:pPr>
-      <w:r>
-        <w:rPr>
-          <w:color w:val="4472C4" w:themeColor="accent1"/>
-        </w:rPr>
-        <w:t xml:space="preserve">An hour would be </w:t>
-      </w:r>
-      <w:proofErr w:type="gramStart"/>
-      <w:r>
-        <w:rPr>
-          <w:color w:val="4472C4" w:themeColor="accent1"/>
-        </w:rPr>
-        <w:t>great</w:t>
-      </w:r>
-      <w:proofErr w:type="gramEnd"/>
-    </w:p>
-    <w:p>
-      <w:pPr>
-        <w:pStyle w:val="ListParagraph"/>
-        <w:numPr>
-          <w:ilvl w:val="1"/>
-          <w:numId w:val="6"/>
-        </w:numPr>
-      </w:pPr>
-      <w:r>
-        <w:t>Where, how much space to mount? Bottom/top?</w:t>
-      </w:r>
-    </w:p>
-    <w:p>
-      <w:pPr>
-        <w:pStyle w:val="ListParagraph"/>
-        <w:numPr>
-          <w:ilvl w:val="2"/>
-          <w:numId w:val="6"/>
-        </w:numPr>
-        <w:rPr>
-          <w:color w:val="4472C4" w:themeColor="accent1"/>
-        </w:rPr>
-      </w:pPr>
-      <w:r>
-        <w:rPr>
-          <w:color w:val="4472C4" w:themeColor="accent1"/>
-        </w:rPr>
-        <w:t>Top side on the right</w:t>
-      </w:r>
-    </w:p>
-    <w:p>
-      <w:pPr>
-        <w:pStyle w:val="ListParagraph"/>
-        <w:numPr>
-          <w:ilvl w:val="2"/>
-          <w:numId w:val="6"/>
-        </w:numPr>
-        <w:rPr>
-          <w:color w:val="4472C4" w:themeColor="accent1"/>
-        </w:rPr>
-      </w:pPr>
-      <w:r>
-        <w:rPr>
-          <w:color w:val="4472C4" w:themeColor="accent1"/>
-        </w:rPr>
-        <w:t xml:space="preserve">The space depends on the size of the battery, you would have to tell me. We can discuss more on including a printed </w:t>
-      </w:r>
-      <w:proofErr w:type="gramStart"/>
-      <w:r>
-        <w:rPr>
-          <w:color w:val="4472C4" w:themeColor="accent1"/>
-        </w:rPr>
-        <w:t>holder</w:t>
-      </w:r>
-      <w:proofErr w:type="gramEnd"/>
-    </w:p>
-    <w:p>
-      <w:pPr>
-        <w:pStyle w:val="ListParagraph"/>
-        <w:numPr>
-          <w:ilvl w:val="1"/>
-          <w:numId w:val="6"/>
-        </w:numPr>
-      </w:pPr>
-      <w:r>
-        <w:t>Connector vs direct solder?</w:t>
-      </w:r>
-    </w:p>
-    <w:p>
-      <w:pPr>
-        <w:pStyle w:val="ListParagraph"/>
-        <w:numPr>
-          <w:ilvl w:val="2"/>
-          <w:numId w:val="6"/>
-        </w:numPr>
-        <w:rPr>
-          <w:color w:val="4472C4" w:themeColor="accent1"/>
-        </w:rPr>
-      </w:pPr>
-      <w:r>
-        <w:rPr>
-          <w:color w:val="4472C4" w:themeColor="accent1"/>
-        </w:rPr>
-        <w:t xml:space="preserve">I would probably say </w:t>
-      </w:r>
-      <w:proofErr w:type="gramStart"/>
-      <w:r>
-        <w:rPr>
-          <w:color w:val="4472C4" w:themeColor="accent1"/>
-        </w:rPr>
-        <w:t>connector</w:t>
-      </w:r>
-      <w:proofErr w:type="gramEnd"/>
-      <w:r>
-        <w:rPr>
-          <w:color w:val="4472C4" w:themeColor="accent1"/>
-        </w:rPr>
-        <w:t xml:space="preserve"> but we can discuss</w:t>
-      </w:r>
-    </w:p>
-    <w:p>
-      <w:pPr>
-        <w:pStyle w:val="ListParagraph"/>
-        <w:numPr>
-          <w:ilvl w:val="1"/>
-          <w:numId w:val="6"/>
-        </w:numPr>
-      </w:pPr>
-      <w:r>
-        <w:t>Reverse protection is doable, reverse operation not worth it.</w:t>
-      </w:r>
-    </w:p>
-    <w:p>
-      <w:pPr>
-        <w:pStyle w:val="ListParagraph"/>
-        <w:numPr>
-          <w:ilvl w:val="2"/>
-          <w:numId w:val="6"/>
-        </w:numPr>
       </w:pPr>
       <w:r>
         <w:t>Direct solder no reverse issue</w:t>
@@ -1408,16 +1393,14 @@
         <w:rPr>
           <w:color w:val="4472C4" w:themeColor="accent1"/>
         </w:rPr>
-        <w:t xml:space="preserve">Understood, we can </w:t>
-      </w:r>
-      <w:proofErr w:type="gramStart"/>
-      <w:r>
-        <w:rPr>
-          <w:color w:val="4472C4" w:themeColor="accent1"/>
-        </w:rPr>
-        <w:t>discuss</w:t>
-      </w:r>
-      <w:proofErr w:type="gramEnd"/>
+        <w:t xml:space="preserve">Understood, </w:t>
+      </w:r>
+      <w:r>
+        <w:rPr>
+          <w:color w:val="4472C4" w:themeColor="accent1"/>
+        </w:rPr>
+        <w:t>protection only is good</w:t>
+      </w:r>
     </w:p>
     <w:p/>
     <w:sectPr>
@@ -2421,6 +2404,29 @@
       <w:contextualSpacing/>
     </w:pPr>
   </w:style>
+  <w:style w:type="character" w:styleId="Hyperlink">
+    <w:name w:val="Hyperlink"/>
+    <w:basedOn w:val="DefaultParagraphFont"/>
+    <w:uiPriority w:val="99"/>
+    <w:unhideWhenUsed/>
+    <w:rsid w:val="005E35B3"/>
+    <w:rPr>
+      <w:color w:val="0563C1" w:themeColor="hyperlink"/>
+      <w:u w:val="single"/>
+    </w:rPr>
+  </w:style>
+  <w:style w:type="character" w:styleId="UnresolvedMention">
+    <w:name w:val="Unresolved Mention"/>
+    <w:basedOn w:val="DefaultParagraphFont"/>
+    <w:uiPriority w:val="99"/>
+    <w:semiHidden/>
+    <w:unhideWhenUsed/>
+    <w:rsid w:val="005E35B3"/>
+    <w:rPr>
+      <w:color w:val="605E5C"/>
+      <w:shd w:val="clear" w:color="auto" w:fill="E1DFDD"/>
+    </w:rPr>
+  </w:style>
 </w:styles>
 </file>
 

</xml_diff>

<commit_message>
Added test points and L476VG
</commit_message>
<xml_diff>
--- a/Documents/Project Description.docx
+++ b/Documents/Project Description.docx
@@ -12,8 +12,6 @@
           <w:szCs w:val="28"/>
         </w:rPr>
       </w:pPr>
-      <w:bookmarkStart w:id="0" w:name="_Hlk162459655"/>
-      <w:bookmarkEnd w:id="0"/>
       <w:r>
         <w:rPr>
           <w:b/>
@@ -178,7 +176,13 @@
           </w:tcPr>
           <w:p>
             <w:r>
-              <w:t>STM32L476RG</w:t>
+              <w:t>STM32L476</w:t>
+            </w:r>
+            <w:r>
+              <w:t>V</w:t>
+            </w:r>
+            <w:r>
+              <w:t>G</w:t>
             </w:r>
           </w:p>
         </w:tc>
@@ -286,13 +290,8 @@
             <w:tcW w:w="3117" w:type="dxa"/>
           </w:tcPr>
           <w:p>
-            <w:proofErr w:type="spellStart"/>
-            <w:r>
-              <w:t>ams</w:t>
-            </w:r>
-            <w:proofErr w:type="spellEnd"/>
-            <w:r>
-              <w:t>-OSRAM USA INC.</w:t>
+            <w:r>
+              <w:t>ams-OSRAM USA INC.</w:t>
             </w:r>
           </w:p>
         </w:tc>
@@ -342,11 +341,9 @@
             </w:r>
           </w:p>
           <w:p>
-            <w:proofErr w:type="spellStart"/>
             <w:r>
               <w:t>ODrive</w:t>
             </w:r>
-            <w:proofErr w:type="spellEnd"/>
           </w:p>
         </w:tc>
       </w:tr>
@@ -749,10 +746,35 @@
         <w:t>.</w:t>
       </w:r>
     </w:p>
+    <w:p>
+      <w:pPr>
+        <w:pStyle w:val="ListParagraph"/>
+        <w:numPr>
+          <w:ilvl w:val="0"/>
+          <w:numId w:val="5"/>
+        </w:numPr>
+      </w:pPr>
+      <w:r>
+        <w:t>Include test point for a dedicated GPIO pin used to measure on oscilloscope.</w:t>
+      </w:r>
+    </w:p>
+    <w:p>
+      <w:pPr>
+        <w:pStyle w:val="ListParagraph"/>
+        <w:numPr>
+          <w:ilvl w:val="0"/>
+          <w:numId w:val="5"/>
+        </w:numPr>
+      </w:pPr>
+      <w:r>
+        <w:t>Include test point for GND.</w:t>
+      </w:r>
+    </w:p>
     <w:p/>
     <w:p/>
     <w:p>
       <w:r>
+        <w:lastRenderedPageBreak/>
         <w:t xml:space="preserve">Greg </w:t>
       </w:r>
       <w:r>
@@ -780,7 +802,6 @@
         </w:numPr>
       </w:pPr>
       <w:r>
-        <w:lastRenderedPageBreak/>
         <w:t>What signals, how many pins?</w:t>
       </w:r>
     </w:p>

</xml_diff>

<commit_message>
For pull request testing only
</commit_message>
<xml_diff>
--- a/Documents/Project Description.docx
+++ b/Documents/Project Description.docx
@@ -770,11 +770,22 @@
         <w:t>Include test point for GND.</w:t>
       </w:r>
     </w:p>
+    <w:p>
+      <w:pPr>
+        <w:pStyle w:val="ListParagraph"/>
+        <w:numPr>
+          <w:ilvl w:val="0"/>
+          <w:numId w:val="5"/>
+        </w:numPr>
+      </w:pPr>
+      <w:r>
+        <w:t>Testing pull requests on github.</w:t>
+      </w:r>
+    </w:p>
     <w:p/>
     <w:p/>
     <w:p>
       <w:r>
-        <w:lastRenderedPageBreak/>
         <w:t xml:space="preserve">Greg </w:t>
       </w:r>
       <w:r>

</xml_diff>

<commit_message>
IMU I2C/SPI added to description
</commit_message>
<xml_diff>
--- a/Documents/Project Description.docx
+++ b/Documents/Project Description.docx
@@ -1,6 +1,6 @@
 
 <file path=word/document.xml><?xml version="1.0" encoding="utf-8"?>
-<w:document xmlns:wpc="http://schemas.microsoft.com/office/word/2010/wordprocessingCanvas" xmlns:cx="http://schemas.microsoft.com/office/drawing/2014/chartex" xmlns:cx1="http://schemas.microsoft.com/office/drawing/2015/9/8/chartex" xmlns:cx2="http://schemas.microsoft.com/office/drawing/2015/10/21/chartex" xmlns:cx3="http://schemas.microsoft.com/office/drawing/2016/5/9/chartex" xmlns:cx4="http://schemas.microsoft.com/office/drawing/2016/5/10/chartex" xmlns:cx5="http://schemas.microsoft.com/office/drawing/2016/5/11/chartex" xmlns:cx6="http://schemas.microsoft.com/office/drawing/2016/5/12/chartex" xmlns:cx7="http://schemas.microsoft.com/office/drawing/2016/5/13/chartex" xmlns:cx8="http://schemas.microsoft.com/office/drawing/2016/5/14/chartex" xmlns:mc="http://schemas.openxmlformats.org/markup-compatibility/2006" xmlns:aink="http://schemas.microsoft.com/office/drawing/2016/ink" xmlns:am3d="http://schemas.microsoft.com/office/drawing/2017/model3d" xmlns:o="urn:schemas-microsoft-com:office:office" xmlns:oel="http://schemas.microsoft.com/office/2019/extlst" xmlns:r="http://schemas.openxmlformats.org/officeDocument/2006/relationships" xmlns:m="http://schemas.openxmlformats.org/officeDocument/2006/math" xmlns:v="urn:schemas-microsoft-com:vml" xmlns:wp14="http://schemas.microsoft.com/office/word/2010/wordprocessingDrawing" xmlns:wp="http://schemas.openxmlformats.org/drawingml/2006/wordprocessingDrawing" xmlns:w10="urn:schemas-microsoft-com:office:word" xmlns:w="http://schemas.openxmlformats.org/wordprocessingml/2006/main" xmlns:w14="http://schemas.microsoft.com/office/word/2010/wordml" xmlns:w15="http://schemas.microsoft.com/office/word/2012/wordml" xmlns:w16cex="http://schemas.microsoft.com/office/word/2018/wordml/cex" xmlns:w16cid="http://schemas.microsoft.com/office/word/2016/wordml/cid" xmlns:w16="http://schemas.microsoft.com/office/word/2018/wordml" xmlns:w16sdtdh="http://schemas.microsoft.com/office/word/2020/wordml/sdtdatahash" xmlns:w16se="http://schemas.microsoft.com/office/word/2015/wordml/symex" xmlns:wpg="http://schemas.microsoft.com/office/word/2010/wordprocessingGroup" xmlns:wpi="http://schemas.microsoft.com/office/word/2010/wordprocessingInk" xmlns:wne="http://schemas.microsoft.com/office/word/2006/wordml" xmlns:wps="http://schemas.microsoft.com/office/word/2010/wordprocessingShape" mc:Ignorable="w14 w15 w16se w16cid w16 w16cex w16sdtdh wp14">
+<w:document xmlns:wpc="http://schemas.microsoft.com/office/word/2010/wordprocessingCanvas" xmlns:cx="http://schemas.microsoft.com/office/drawing/2014/chartex" xmlns:cx1="http://schemas.microsoft.com/office/drawing/2015/9/8/chartex" xmlns:cx2="http://schemas.microsoft.com/office/drawing/2015/10/21/chartex" xmlns:cx3="http://schemas.microsoft.com/office/drawing/2016/5/9/chartex" xmlns:cx4="http://schemas.microsoft.com/office/drawing/2016/5/10/chartex" xmlns:cx5="http://schemas.microsoft.com/office/drawing/2016/5/11/chartex" xmlns:cx6="http://schemas.microsoft.com/office/drawing/2016/5/12/chartex" xmlns:cx7="http://schemas.microsoft.com/office/drawing/2016/5/13/chartex" xmlns:cx8="http://schemas.microsoft.com/office/drawing/2016/5/14/chartex" xmlns:mc="http://schemas.openxmlformats.org/markup-compatibility/2006" xmlns:aink="http://schemas.microsoft.com/office/drawing/2016/ink" xmlns:am3d="http://schemas.microsoft.com/office/drawing/2017/model3d" xmlns:o="urn:schemas-microsoft-com:office:office" xmlns:oel="http://schemas.microsoft.com/office/2019/extlst" xmlns:r="http://schemas.openxmlformats.org/officeDocument/2006/relationships" xmlns:m="http://schemas.openxmlformats.org/officeDocument/2006/math" xmlns:v="urn:schemas-microsoft-com:vml" xmlns:wp14="http://schemas.microsoft.com/office/word/2010/wordprocessingDrawing" xmlns:wp="http://schemas.openxmlformats.org/drawingml/2006/wordprocessingDrawing" xmlns:w10="urn:schemas-microsoft-com:office:word" xmlns:w="http://schemas.openxmlformats.org/wordprocessingml/2006/main" xmlns:w14="http://schemas.microsoft.com/office/word/2010/wordml" xmlns:w15="http://schemas.microsoft.com/office/word/2012/wordml" xmlns:w16cex="http://schemas.microsoft.com/office/word/2018/wordml/cex" xmlns:w16cid="http://schemas.microsoft.com/office/word/2016/wordml/cid" xmlns:w16="http://schemas.microsoft.com/office/word/2018/wordml" xmlns:w16du="http://schemas.microsoft.com/office/word/2023/wordml/word16du" xmlns:w16sdtdh="http://schemas.microsoft.com/office/word/2020/wordml/sdtdatahash" xmlns:w16se="http://schemas.microsoft.com/office/word/2015/wordml/symex" xmlns:wpg="http://schemas.microsoft.com/office/word/2010/wordprocessingGroup" xmlns:wpi="http://schemas.microsoft.com/office/word/2010/wordprocessingInk" xmlns:wne="http://schemas.microsoft.com/office/word/2006/wordml" xmlns:wps="http://schemas.microsoft.com/office/word/2010/wordprocessingShape" mc:Ignorable="w14 w15 w16se w16cid w16 w16cex w16sdtdh w16du wp14">
   <w:body>
     <w:p>
       <w:pPr>
@@ -42,10 +42,10 @@
           <w:noProof/>
         </w:rPr>
         <w:drawing>
-          <wp:inline distT="0" distB="0" distL="0" distR="0" wp14:anchorId="03583F5A" wp14:editId="4279C739">
-            <wp:extent cx="5943600" cy="2510155"/>
+          <wp:inline distT="0" distB="0" distL="0" distR="0" wp14:anchorId="314323AC" wp14:editId="1BE343AF">
+            <wp:extent cx="5943600" cy="2512695"/>
             <wp:effectExtent l="0" t="0" r="0" b="0"/>
-            <wp:docPr id="24100285" name="Picture 1" descr="A black background with a black square&#10;&#10;Description automatically generated with medium confidence"/>
+            <wp:docPr id="1434385450" name="Picture 1" descr="A black background with a black square&#10;&#10;Description automatically generated with medium confidence"/>
             <wp:cNvGraphicFramePr>
               <a:graphicFrameLocks xmlns:a="http://schemas.openxmlformats.org/drawingml/2006/main" noChangeAspect="1"/>
             </wp:cNvGraphicFramePr>
@@ -53,7 +53,7 @@
               <a:graphicData uri="http://schemas.openxmlformats.org/drawingml/2006/picture">
                 <pic:pic xmlns:pic="http://schemas.openxmlformats.org/drawingml/2006/picture">
                   <pic:nvPicPr>
-                    <pic:cNvPr id="24100285" name="Picture 1" descr="A black background with a black square&#10;&#10;Description automatically generated with medium confidence"/>
+                    <pic:cNvPr id="1434385450" name="Picture 1" descr="A black background with a black square&#10;&#10;Description automatically generated with medium confidence"/>
                     <pic:cNvPicPr/>
                   </pic:nvPicPr>
                   <pic:blipFill>
@@ -71,7 +71,7 @@
                   <pic:spPr>
                     <a:xfrm>
                       <a:off x="0" y="0"/>
-                      <a:ext cx="5943600" cy="2510155"/>
+                      <a:ext cx="5943600" cy="2512695"/>
                     </a:xfrm>
                     <a:prstGeom prst="rect">
                       <a:avLst/>
@@ -290,8 +290,13 @@
             <w:tcW w:w="3117" w:type="dxa"/>
           </w:tcPr>
           <w:p>
-            <w:r>
-              <w:t>ams-OSRAM USA INC.</w:t>
+            <w:proofErr w:type="spellStart"/>
+            <w:r>
+              <w:t>ams</w:t>
+            </w:r>
+            <w:proofErr w:type="spellEnd"/>
+            <w:r>
+              <w:t>-OSRAM USA INC.</w:t>
             </w:r>
           </w:p>
         </w:tc>
@@ -341,9 +346,11 @@
             </w:r>
           </w:p>
           <w:p>
+            <w:proofErr w:type="spellStart"/>
             <w:r>
               <w:t>ODrive</w:t>
             </w:r>
+            <w:proofErr w:type="spellEnd"/>
           </w:p>
         </w:tc>
       </w:tr>
@@ -639,8 +646,13 @@
         <w:t>Anything else</w:t>
       </w:r>
       <w:r>
-        <w:t>, have fun with it</w:t>
-      </w:r>
+        <w:t xml:space="preserve">, have fun with </w:t>
+      </w:r>
+      <w:proofErr w:type="gramStart"/>
+      <w:r>
+        <w:t>it</w:t>
+      </w:r>
+      <w:proofErr w:type="gramEnd"/>
     </w:p>
     <w:p>
       <w:pPr>
@@ -669,7 +681,15 @@
         <w:t>(s)</w:t>
       </w:r>
       <w:r>
-        <w:t xml:space="preserve"> should be on top side of board</w:t>
+        <w:t xml:space="preserve"> should be on </w:t>
+      </w:r>
+      <w:proofErr w:type="gramStart"/>
+      <w:r>
+        <w:t>top</w:t>
+      </w:r>
+      <w:proofErr w:type="gramEnd"/>
+      <w:r>
+        <w:t xml:space="preserve"> side of board</w:t>
       </w:r>
       <w:r>
         <w:t>.</w:t>
@@ -684,7 +704,15 @@
         </w:numPr>
       </w:pPr>
       <w:r>
-        <w:t>I will provide desired board outline</w:t>
+        <w:t xml:space="preserve">I will provide </w:t>
+      </w:r>
+      <w:proofErr w:type="gramStart"/>
+      <w:r>
+        <w:t>desired</w:t>
+      </w:r>
+      <w:proofErr w:type="gramEnd"/>
+      <w:r>
+        <w:t xml:space="preserve"> board outline</w:t>
       </w:r>
       <w:r>
         <w:t xml:space="preserve"> with mounting holes</w:t>
@@ -867,8 +895,16 @@
         <w:rPr>
           <w:color w:val="4472C4" w:themeColor="accent1"/>
         </w:rPr>
-        <w:t>I2C or SPI or whichever its motion processor uses</w:t>
-      </w:r>
+        <w:t xml:space="preserve">I2C or SPI or whichever its motion processor </w:t>
+      </w:r>
+      <w:proofErr w:type="gramStart"/>
+      <w:r>
+        <w:rPr>
+          <w:color w:val="4472C4" w:themeColor="accent1"/>
+        </w:rPr>
+        <w:t>uses</w:t>
+      </w:r>
+      <w:proofErr w:type="gramEnd"/>
     </w:p>
     <w:p>
       <w:pPr>
@@ -897,8 +933,13 @@
         </w:numPr>
       </w:pPr>
       <w:r>
-        <w:t>Load Cell connector pin spec</w:t>
-      </w:r>
+        <w:t xml:space="preserve">Load Cell connector pin </w:t>
+      </w:r>
+      <w:proofErr w:type="gramStart"/>
+      <w:r>
+        <w:t>spec</w:t>
+      </w:r>
+      <w:proofErr w:type="gramEnd"/>
     </w:p>
     <w:p>
       <w:pPr>
@@ -1107,8 +1148,16 @@
         <w:rPr>
           <w:color w:val="4472C4" w:themeColor="accent1"/>
         </w:rPr>
-        <w:t>Chip select</w:t>
-      </w:r>
+        <w:t xml:space="preserve">Chip </w:t>
+      </w:r>
+      <w:proofErr w:type="gramStart"/>
+      <w:r>
+        <w:rPr>
+          <w:color w:val="4472C4" w:themeColor="accent1"/>
+        </w:rPr>
+        <w:t>select</w:t>
+      </w:r>
+      <w:proofErr w:type="gramEnd"/>
     </w:p>
     <w:p>
       <w:pPr>
@@ -1305,8 +1354,16 @@
         <w:rPr>
           <w:color w:val="4472C4" w:themeColor="accent1"/>
         </w:rPr>
-        <w:t>An hour would be great</w:t>
-      </w:r>
+        <w:t xml:space="preserve">An hour would be </w:t>
+      </w:r>
+      <w:proofErr w:type="gramStart"/>
+      <w:r>
+        <w:rPr>
+          <w:color w:val="4472C4" w:themeColor="accent1"/>
+        </w:rPr>
+        <w:t>great</w:t>
+      </w:r>
+      <w:proofErr w:type="gramEnd"/>
     </w:p>
     <w:p>
       <w:pPr>
@@ -1353,8 +1410,16 @@
         <w:rPr>
           <w:color w:val="4472C4" w:themeColor="accent1"/>
         </w:rPr>
-        <w:t>The space depends on the size of the battery, you would have to tell me. We can discuss more on including a printed holder</w:t>
-      </w:r>
+        <w:t xml:space="preserve">The space depends on the size of the battery, you would have to tell me. We can discuss more on including a printed </w:t>
+      </w:r>
+      <w:proofErr w:type="gramStart"/>
+      <w:r>
+        <w:rPr>
+          <w:color w:val="4472C4" w:themeColor="accent1"/>
+        </w:rPr>
+        <w:t>holder</w:t>
+      </w:r>
+      <w:proofErr w:type="gramEnd"/>
     </w:p>
     <w:p>
       <w:pPr>
@@ -1383,7 +1448,21 @@
         <w:rPr>
           <w:color w:val="4472C4" w:themeColor="accent1"/>
         </w:rPr>
-        <w:t>I would probably say connector but we can discuss</w:t>
+        <w:t xml:space="preserve">I would probably say </w:t>
+      </w:r>
+      <w:proofErr w:type="gramStart"/>
+      <w:r>
+        <w:rPr>
+          <w:color w:val="4472C4" w:themeColor="accent1"/>
+        </w:rPr>
+        <w:t>connector</w:t>
+      </w:r>
+      <w:proofErr w:type="gramEnd"/>
+      <w:r>
+        <w:rPr>
+          <w:color w:val="4472C4" w:themeColor="accent1"/>
+        </w:rPr>
+        <w:t xml:space="preserve"> but we can discuss</w:t>
       </w:r>
     </w:p>
     <w:p>
@@ -1395,7 +1474,15 @@
         </w:numPr>
       </w:pPr>
       <w:r>
-        <w:t>Reverse protection is doable, reverse operation not worth it.</w:t>
+        <w:t xml:space="preserve">Reverse protection is doable, reverse operation </w:t>
+      </w:r>
+      <w:proofErr w:type="gramStart"/>
+      <w:r>
+        <w:t>not</w:t>
+      </w:r>
+      <w:proofErr w:type="gramEnd"/>
+      <w:r>
+        <w:t xml:space="preserve"> worth it.</w:t>
       </w:r>
     </w:p>
     <w:p>
@@ -1431,8 +1518,16 @@
         <w:rPr>
           <w:color w:val="4472C4" w:themeColor="accent1"/>
         </w:rPr>
-        <w:t>protection only is good</w:t>
-      </w:r>
+        <w:t xml:space="preserve">protection only is </w:t>
+      </w:r>
+      <w:proofErr w:type="gramStart"/>
+      <w:r>
+        <w:rPr>
+          <w:color w:val="4472C4" w:themeColor="accent1"/>
+        </w:rPr>
+        <w:t>good</w:t>
+      </w:r>
+      <w:proofErr w:type="gramEnd"/>
     </w:p>
     <w:p/>
     <w:sectPr>
@@ -1446,7 +1541,7 @@
 </file>
 
 <file path=word/numbering.xml><?xml version="1.0" encoding="utf-8"?>
-<w:numbering xmlns:wpc="http://schemas.microsoft.com/office/word/2010/wordprocessingCanvas" xmlns:cx="http://schemas.microsoft.com/office/drawing/2014/chartex" xmlns:cx1="http://schemas.microsoft.com/office/drawing/2015/9/8/chartex" xmlns:cx2="http://schemas.microsoft.com/office/drawing/2015/10/21/chartex" xmlns:cx3="http://schemas.microsoft.com/office/drawing/2016/5/9/chartex" xmlns:cx4="http://schemas.microsoft.com/office/drawing/2016/5/10/chartex" xmlns:cx5="http://schemas.microsoft.com/office/drawing/2016/5/11/chartex" xmlns:cx6="http://schemas.microsoft.com/office/drawing/2016/5/12/chartex" xmlns:cx7="http://schemas.microsoft.com/office/drawing/2016/5/13/chartex" xmlns:cx8="http://schemas.microsoft.com/office/drawing/2016/5/14/chartex" xmlns:mc="http://schemas.openxmlformats.org/markup-compatibility/2006" xmlns:aink="http://schemas.microsoft.com/office/drawing/2016/ink" xmlns:am3d="http://schemas.microsoft.com/office/drawing/2017/model3d" xmlns:o="urn:schemas-microsoft-com:office:office" xmlns:oel="http://schemas.microsoft.com/office/2019/extlst" xmlns:r="http://schemas.openxmlformats.org/officeDocument/2006/relationships" xmlns:m="http://schemas.openxmlformats.org/officeDocument/2006/math" xmlns:v="urn:schemas-microsoft-com:vml" xmlns:wp14="http://schemas.microsoft.com/office/word/2010/wordprocessingDrawing" xmlns:wp="http://schemas.openxmlformats.org/drawingml/2006/wordprocessingDrawing" xmlns:w10="urn:schemas-microsoft-com:office:word" xmlns:w="http://schemas.openxmlformats.org/wordprocessingml/2006/main" xmlns:w14="http://schemas.microsoft.com/office/word/2010/wordml" xmlns:w15="http://schemas.microsoft.com/office/word/2012/wordml" xmlns:w16cex="http://schemas.microsoft.com/office/word/2018/wordml/cex" xmlns:w16cid="http://schemas.microsoft.com/office/word/2016/wordml/cid" xmlns:w16="http://schemas.microsoft.com/office/word/2018/wordml" xmlns:w16sdtdh="http://schemas.microsoft.com/office/word/2020/wordml/sdtdatahash" xmlns:w16se="http://schemas.microsoft.com/office/word/2015/wordml/symex" xmlns:wpg="http://schemas.microsoft.com/office/word/2010/wordprocessingGroup" xmlns:wpi="http://schemas.microsoft.com/office/word/2010/wordprocessingInk" xmlns:wne="http://schemas.microsoft.com/office/word/2006/wordml" xmlns:wps="http://schemas.microsoft.com/office/word/2010/wordprocessingShape" mc:Ignorable="w14 w15 w16se w16cid w16 w16cex w16sdtdh wp14">
+<w:numbering xmlns:wpc="http://schemas.microsoft.com/office/word/2010/wordprocessingCanvas" xmlns:cx="http://schemas.microsoft.com/office/drawing/2014/chartex" xmlns:cx1="http://schemas.microsoft.com/office/drawing/2015/9/8/chartex" xmlns:cx2="http://schemas.microsoft.com/office/drawing/2015/10/21/chartex" xmlns:cx3="http://schemas.microsoft.com/office/drawing/2016/5/9/chartex" xmlns:cx4="http://schemas.microsoft.com/office/drawing/2016/5/10/chartex" xmlns:cx5="http://schemas.microsoft.com/office/drawing/2016/5/11/chartex" xmlns:cx6="http://schemas.microsoft.com/office/drawing/2016/5/12/chartex" xmlns:cx7="http://schemas.microsoft.com/office/drawing/2016/5/13/chartex" xmlns:cx8="http://schemas.microsoft.com/office/drawing/2016/5/14/chartex" xmlns:mc="http://schemas.openxmlformats.org/markup-compatibility/2006" xmlns:aink="http://schemas.microsoft.com/office/drawing/2016/ink" xmlns:am3d="http://schemas.microsoft.com/office/drawing/2017/model3d" xmlns:o="urn:schemas-microsoft-com:office:office" xmlns:oel="http://schemas.microsoft.com/office/2019/extlst" xmlns:r="http://schemas.openxmlformats.org/officeDocument/2006/relationships" xmlns:m="http://schemas.openxmlformats.org/officeDocument/2006/math" xmlns:v="urn:schemas-microsoft-com:vml" xmlns:wp14="http://schemas.microsoft.com/office/word/2010/wordprocessingDrawing" xmlns:wp="http://schemas.openxmlformats.org/drawingml/2006/wordprocessingDrawing" xmlns:w10="urn:schemas-microsoft-com:office:word" xmlns:w="http://schemas.openxmlformats.org/wordprocessingml/2006/main" xmlns:w14="http://schemas.microsoft.com/office/word/2010/wordml" xmlns:w15="http://schemas.microsoft.com/office/word/2012/wordml" xmlns:w16cex="http://schemas.microsoft.com/office/word/2018/wordml/cex" xmlns:w16cid="http://schemas.microsoft.com/office/word/2016/wordml/cid" xmlns:w16="http://schemas.microsoft.com/office/word/2018/wordml" xmlns:w16du="http://schemas.microsoft.com/office/word/2023/wordml/word16du" xmlns:w16sdtdh="http://schemas.microsoft.com/office/word/2020/wordml/sdtdatahash" xmlns:w16se="http://schemas.microsoft.com/office/word/2015/wordml/symex" xmlns:wpg="http://schemas.microsoft.com/office/word/2010/wordprocessingGroup" xmlns:wpi="http://schemas.microsoft.com/office/word/2010/wordprocessingInk" xmlns:wne="http://schemas.microsoft.com/office/word/2006/wordml" xmlns:wps="http://schemas.microsoft.com/office/word/2010/wordprocessingShape" mc:Ignorable="w14 w15 w16se w16cid w16 w16cex w16sdtdh w16du wp14">
   <w:abstractNum w:abstractNumId="0" w15:restartNumberingAfterBreak="0">
     <w:nsid w:val="18D96602"/>
     <w:multiLevelType w:val="hybridMultilevel"/>
@@ -1988,7 +2083,7 @@
 </file>
 
 <file path=word/styles.xml><?xml version="1.0" encoding="utf-8"?>
-<w:styles xmlns:mc="http://schemas.openxmlformats.org/markup-compatibility/2006" xmlns:r="http://schemas.openxmlformats.org/officeDocument/2006/relationships" xmlns:w="http://schemas.openxmlformats.org/wordprocessingml/2006/main" xmlns:w14="http://schemas.microsoft.com/office/word/2010/wordml" xmlns:w15="http://schemas.microsoft.com/office/word/2012/wordml" xmlns:w16cex="http://schemas.microsoft.com/office/word/2018/wordml/cex" xmlns:w16cid="http://schemas.microsoft.com/office/word/2016/wordml/cid" xmlns:w16="http://schemas.microsoft.com/office/word/2018/wordml" xmlns:w16sdtdh="http://schemas.microsoft.com/office/word/2020/wordml/sdtdatahash" xmlns:w16se="http://schemas.microsoft.com/office/word/2015/wordml/symex" mc:Ignorable="w14 w15 w16se w16cid w16 w16cex w16sdtdh">
+<w:styles xmlns:mc="http://schemas.openxmlformats.org/markup-compatibility/2006" xmlns:r="http://schemas.openxmlformats.org/officeDocument/2006/relationships" xmlns:w="http://schemas.openxmlformats.org/wordprocessingml/2006/main" xmlns:w14="http://schemas.microsoft.com/office/word/2010/wordml" xmlns:w15="http://schemas.microsoft.com/office/word/2012/wordml" xmlns:w16cex="http://schemas.microsoft.com/office/word/2018/wordml/cex" xmlns:w16cid="http://schemas.microsoft.com/office/word/2016/wordml/cid" xmlns:w16="http://schemas.microsoft.com/office/word/2018/wordml" xmlns:w16du="http://schemas.microsoft.com/office/word/2023/wordml/word16du" xmlns:w16sdtdh="http://schemas.microsoft.com/office/word/2020/wordml/sdtdatahash" xmlns:w16se="http://schemas.microsoft.com/office/word/2015/wordml/symex" mc:Ignorable="w14 w15 w16se w16cid w16 w16cex w16sdtdh w16du">
   <w:docDefaults>
     <w:rPrDefault>
       <w:rPr>

</xml_diff>

<commit_message>
Changed MCU to 64 pin version
</commit_message>
<xml_diff>
--- a/Documents/Project Description.docx
+++ b/Documents/Project Description.docx
@@ -179,7 +179,7 @@
               <w:t>STM32L476</w:t>
             </w:r>
             <w:r>
-              <w:t>V</w:t>
+              <w:t>R</w:t>
             </w:r>
             <w:r>
               <w:t>G</w:t>
@@ -290,13 +290,8 @@
             <w:tcW w:w="3117" w:type="dxa"/>
           </w:tcPr>
           <w:p>
-            <w:proofErr w:type="spellStart"/>
-            <w:r>
-              <w:t>ams</w:t>
-            </w:r>
-            <w:proofErr w:type="spellEnd"/>
-            <w:r>
-              <w:t>-OSRAM USA INC.</w:t>
+            <w:r>
+              <w:t>ams-OSRAM USA INC.</w:t>
             </w:r>
           </w:p>
         </w:tc>
@@ -346,11 +341,9 @@
             </w:r>
           </w:p>
           <w:p>
-            <w:proofErr w:type="spellStart"/>
             <w:r>
               <w:t>ODrive</w:t>
             </w:r>
-            <w:proofErr w:type="spellEnd"/>
           </w:p>
         </w:tc>
       </w:tr>
@@ -646,13 +639,8 @@
         <w:t>Anything else</w:t>
       </w:r>
       <w:r>
-        <w:t xml:space="preserve">, have fun with </w:t>
-      </w:r>
-      <w:proofErr w:type="gramStart"/>
-      <w:r>
-        <w:t>it</w:t>
-      </w:r>
-      <w:proofErr w:type="gramEnd"/>
+        <w:t>, have fun with it</w:t>
+      </w:r>
     </w:p>
     <w:p>
       <w:pPr>
@@ -681,15 +669,7 @@
         <w:t>(s)</w:t>
       </w:r>
       <w:r>
-        <w:t xml:space="preserve"> should be on </w:t>
-      </w:r>
-      <w:proofErr w:type="gramStart"/>
-      <w:r>
-        <w:t>top</w:t>
-      </w:r>
-      <w:proofErr w:type="gramEnd"/>
-      <w:r>
-        <w:t xml:space="preserve"> side of board</w:t>
+        <w:t xml:space="preserve"> should be on top side of board</w:t>
       </w:r>
       <w:r>
         <w:t>.</w:t>
@@ -704,15 +684,7 @@
         </w:numPr>
       </w:pPr>
       <w:r>
-        <w:t xml:space="preserve">I will provide </w:t>
-      </w:r>
-      <w:proofErr w:type="gramStart"/>
-      <w:r>
-        <w:t>desired</w:t>
-      </w:r>
-      <w:proofErr w:type="gramEnd"/>
-      <w:r>
-        <w:t xml:space="preserve"> board outline</w:t>
+        <w:t>I will provide desired board outline</w:t>
       </w:r>
       <w:r>
         <w:t xml:space="preserve"> with mounting holes</w:t>
@@ -895,16 +867,8 @@
         <w:rPr>
           <w:color w:val="4472C4" w:themeColor="accent1"/>
         </w:rPr>
-        <w:t xml:space="preserve">I2C or SPI or whichever its motion processor </w:t>
-      </w:r>
-      <w:proofErr w:type="gramStart"/>
-      <w:r>
-        <w:rPr>
-          <w:color w:val="4472C4" w:themeColor="accent1"/>
-        </w:rPr>
-        <w:t>uses</w:t>
-      </w:r>
-      <w:proofErr w:type="gramEnd"/>
+        <w:t>I2C or SPI or whichever its motion processor uses</w:t>
+      </w:r>
     </w:p>
     <w:p>
       <w:pPr>
@@ -933,13 +897,8 @@
         </w:numPr>
       </w:pPr>
       <w:r>
-        <w:t xml:space="preserve">Load Cell connector pin </w:t>
-      </w:r>
-      <w:proofErr w:type="gramStart"/>
-      <w:r>
-        <w:t>spec</w:t>
-      </w:r>
-      <w:proofErr w:type="gramEnd"/>
+        <w:t>Load Cell connector pin spec</w:t>
+      </w:r>
     </w:p>
     <w:p>
       <w:pPr>
@@ -1148,16 +1107,8 @@
         <w:rPr>
           <w:color w:val="4472C4" w:themeColor="accent1"/>
         </w:rPr>
-        <w:t xml:space="preserve">Chip </w:t>
-      </w:r>
-      <w:proofErr w:type="gramStart"/>
-      <w:r>
-        <w:rPr>
-          <w:color w:val="4472C4" w:themeColor="accent1"/>
-        </w:rPr>
-        <w:t>select</w:t>
-      </w:r>
-      <w:proofErr w:type="gramEnd"/>
+        <w:t>Chip select</w:t>
+      </w:r>
     </w:p>
     <w:p>
       <w:pPr>
@@ -1354,16 +1305,8 @@
         <w:rPr>
           <w:color w:val="4472C4" w:themeColor="accent1"/>
         </w:rPr>
-        <w:t xml:space="preserve">An hour would be </w:t>
-      </w:r>
-      <w:proofErr w:type="gramStart"/>
-      <w:r>
-        <w:rPr>
-          <w:color w:val="4472C4" w:themeColor="accent1"/>
-        </w:rPr>
-        <w:t>great</w:t>
-      </w:r>
-      <w:proofErr w:type="gramEnd"/>
+        <w:t>An hour would be great</w:t>
+      </w:r>
     </w:p>
     <w:p>
       <w:pPr>
@@ -1410,16 +1353,8 @@
         <w:rPr>
           <w:color w:val="4472C4" w:themeColor="accent1"/>
         </w:rPr>
-        <w:t xml:space="preserve">The space depends on the size of the battery, you would have to tell me. We can discuss more on including a printed </w:t>
-      </w:r>
-      <w:proofErr w:type="gramStart"/>
-      <w:r>
-        <w:rPr>
-          <w:color w:val="4472C4" w:themeColor="accent1"/>
-        </w:rPr>
-        <w:t>holder</w:t>
-      </w:r>
-      <w:proofErr w:type="gramEnd"/>
+        <w:t>The space depends on the size of the battery, you would have to tell me. We can discuss more on including a printed holder</w:t>
+      </w:r>
     </w:p>
     <w:p>
       <w:pPr>
@@ -1448,21 +1383,7 @@
         <w:rPr>
           <w:color w:val="4472C4" w:themeColor="accent1"/>
         </w:rPr>
-        <w:t xml:space="preserve">I would probably say </w:t>
-      </w:r>
-      <w:proofErr w:type="gramStart"/>
-      <w:r>
-        <w:rPr>
-          <w:color w:val="4472C4" w:themeColor="accent1"/>
-        </w:rPr>
-        <w:t>connector</w:t>
-      </w:r>
-      <w:proofErr w:type="gramEnd"/>
-      <w:r>
-        <w:rPr>
-          <w:color w:val="4472C4" w:themeColor="accent1"/>
-        </w:rPr>
-        <w:t xml:space="preserve"> but we can discuss</w:t>
+        <w:t>I would probably say connector but we can discuss</w:t>
       </w:r>
     </w:p>
     <w:p>
@@ -1474,15 +1395,7 @@
         </w:numPr>
       </w:pPr>
       <w:r>
-        <w:t xml:space="preserve">Reverse protection is doable, reverse operation </w:t>
-      </w:r>
-      <w:proofErr w:type="gramStart"/>
-      <w:r>
-        <w:t>not</w:t>
-      </w:r>
-      <w:proofErr w:type="gramEnd"/>
-      <w:r>
-        <w:t xml:space="preserve"> worth it.</w:t>
+        <w:t>Reverse protection is doable, reverse operation not worth it.</w:t>
       </w:r>
     </w:p>
     <w:p>
@@ -1518,16 +1431,8 @@
         <w:rPr>
           <w:color w:val="4472C4" w:themeColor="accent1"/>
         </w:rPr>
-        <w:t xml:space="preserve">protection only is </w:t>
-      </w:r>
-      <w:proofErr w:type="gramStart"/>
-      <w:r>
-        <w:rPr>
-          <w:color w:val="4472C4" w:themeColor="accent1"/>
-        </w:rPr>
-        <w:t>good</w:t>
-      </w:r>
-      <w:proofErr w:type="gramEnd"/>
+        <w:t>protection only is good</w:t>
+      </w:r>
     </w:p>
     <w:p/>
     <w:sectPr>

</xml_diff>